<commit_message>
Ajout de nouveaux use case
</commit_message>
<xml_diff>
--- a/Documentation/UseCaseScenarios.docx
+++ b/Documentation/UseCaseScenarios.docx
@@ -114,10 +114,7 @@
         </w:tc>
       </w:tr>
     </w:tbl>
-    <w:p>
-      <w:bookmarkStart w:id="0" w:name="_GoBack"/>
-      <w:bookmarkEnd w:id="0"/>
-    </w:p>
+    <w:p/>
     <w:p>
       <w:pPr>
         <w:pStyle w:val="Titre1"/>
@@ -325,259 +322,6 @@
         </w:tc>
       </w:tr>
     </w:tbl>
-    <w:p/>
-    <w:p>
-      <w:pPr>
-        <w:pStyle w:val="Titre1"/>
-      </w:pPr>
-      <w:r>
-        <w:t xml:space="preserve">L’utilisateur </w:t>
-      </w:r>
-      <w:r>
-        <w:t xml:space="preserve">sélectionne un article </w:t>
-      </w:r>
-      <w:r>
-        <w:t xml:space="preserve"> </w:t>
-      </w:r>
-    </w:p>
-    <w:tbl>
-      <w:tblPr>
-        <w:tblStyle w:val="TableauGrille4-Accentuation1"/>
-        <w:tblW w:w="0" w:type="auto"/>
-        <w:tblLook w:val="04A0" w:firstRow="1" w:lastRow="0" w:firstColumn="1" w:lastColumn="0" w:noHBand="0" w:noVBand="1"/>
-      </w:tblPr>
-      <w:tblGrid>
-        <w:gridCol w:w="4531"/>
-        <w:gridCol w:w="4531"/>
-      </w:tblGrid>
-      <w:tr>
-        <w:trPr>
-          <w:cnfStyle w:val="100000000000" w:firstRow="1" w:lastRow="0" w:firstColumn="0" w:lastColumn="0" w:oddVBand="0" w:evenVBand="0" w:oddHBand="0" w:evenHBand="0" w:firstRowFirstColumn="0" w:firstRowLastColumn="0" w:lastRowFirstColumn="0" w:lastRowLastColumn="0"/>
-        </w:trPr>
-        <w:tc>
-          <w:tcPr>
-            <w:cnfStyle w:val="001000000000" w:firstRow="0" w:lastRow="0" w:firstColumn="1" w:lastColumn="0" w:oddVBand="0" w:evenVBand="0" w:oddHBand="0" w:evenHBand="0" w:firstRowFirstColumn="0" w:firstRowLastColumn="0" w:lastRowFirstColumn="0" w:lastRowLastColumn="0"/>
-            <w:tcW w:w="4531" w:type="dxa"/>
-          </w:tcPr>
-          <w:p>
-            <w:r>
-              <w:t xml:space="preserve">Action </w:t>
-            </w:r>
-          </w:p>
-        </w:tc>
-        <w:tc>
-          <w:tcPr>
-            <w:tcW w:w="4531" w:type="dxa"/>
-          </w:tcPr>
-          <w:p>
-            <w:pPr>
-              <w:cnfStyle w:val="100000000000" w:firstRow="1" w:lastRow="0" w:firstColumn="0" w:lastColumn="0" w:oddVBand="0" w:evenVBand="0" w:oddHBand="0" w:evenHBand="0" w:firstRowFirstColumn="0" w:firstRowLastColumn="0" w:lastRowFirstColumn="0" w:lastRowLastColumn="0"/>
-            </w:pPr>
-            <w:r>
-              <w:t>Réaction</w:t>
-            </w:r>
-          </w:p>
-        </w:tc>
-      </w:tr>
-      <w:tr>
-        <w:trPr>
-          <w:cnfStyle w:val="000000100000" w:firstRow="0" w:lastRow="0" w:firstColumn="0" w:lastColumn="0" w:oddVBand="0" w:evenVBand="0" w:oddHBand="1" w:evenHBand="0" w:firstRowFirstColumn="0" w:firstRowLastColumn="0" w:lastRowFirstColumn="0" w:lastRowLastColumn="0"/>
-        </w:trPr>
-        <w:tc>
-          <w:tcPr>
-            <w:cnfStyle w:val="001000000000" w:firstRow="0" w:lastRow="0" w:firstColumn="1" w:lastColumn="0" w:oddVBand="0" w:evenVBand="0" w:oddHBand="0" w:evenHBand="0" w:firstRowFirstColumn="0" w:firstRowLastColumn="0" w:lastRowFirstColumn="0" w:lastRowLastColumn="0"/>
-            <w:tcW w:w="4531" w:type="dxa"/>
-          </w:tcPr>
-          <w:p>
-            <w:r>
-              <w:t>L’utilisateur arrive sur la page d’accueil</w:t>
-            </w:r>
-          </w:p>
-        </w:tc>
-        <w:tc>
-          <w:tcPr>
-            <w:tcW w:w="4531" w:type="dxa"/>
-          </w:tcPr>
-          <w:p>
-            <w:pPr>
-              <w:cnfStyle w:val="000000100000" w:firstRow="0" w:lastRow="0" w:firstColumn="0" w:lastColumn="0" w:oddVBand="0" w:evenVBand="0" w:oddHBand="1" w:evenHBand="0" w:firstRowFirstColumn="0" w:firstRowLastColumn="0" w:lastRowFirstColumn="0" w:lastRowLastColumn="0"/>
-            </w:pPr>
-            <w:r>
-              <w:t xml:space="preserve">La page d’accueil s’affiche </w:t>
-            </w:r>
-          </w:p>
-        </w:tc>
-      </w:tr>
-      <w:tr>
-        <w:tc>
-          <w:tcPr>
-            <w:cnfStyle w:val="001000000000" w:firstRow="0" w:lastRow="0" w:firstColumn="1" w:lastColumn="0" w:oddVBand="0" w:evenVBand="0" w:oddHBand="0" w:evenHBand="0" w:firstRowFirstColumn="0" w:firstRowLastColumn="0" w:lastRowFirstColumn="0" w:lastRowLastColumn="0"/>
-            <w:tcW w:w="4531" w:type="dxa"/>
-          </w:tcPr>
-          <w:p>
-            <w:r>
-              <w:t xml:space="preserve">Il </w:t>
-            </w:r>
-            <w:r>
-              <w:t xml:space="preserve">clique sur articles dans le menu </w:t>
-            </w:r>
-          </w:p>
-        </w:tc>
-        <w:tc>
-          <w:tcPr>
-            <w:tcW w:w="4531" w:type="dxa"/>
-          </w:tcPr>
-          <w:p>
-            <w:pPr>
-              <w:cnfStyle w:val="000000000000" w:firstRow="0" w:lastRow="0" w:firstColumn="0" w:lastColumn="0" w:oddVBand="0" w:evenVBand="0" w:oddHBand="0" w:evenHBand="0" w:firstRowFirstColumn="0" w:firstRowLastColumn="0" w:lastRowFirstColumn="0" w:lastRowLastColumn="0"/>
-            </w:pPr>
-            <w:r>
-              <w:t xml:space="preserve">La page article charge et s’affiche </w:t>
-            </w:r>
-          </w:p>
-        </w:tc>
-      </w:tr>
-      <w:tr>
-        <w:trPr>
-          <w:cnfStyle w:val="000000100000" w:firstRow="0" w:lastRow="0" w:firstColumn="0" w:lastColumn="0" w:oddVBand="0" w:evenVBand="0" w:oddHBand="1" w:evenHBand="0" w:firstRowFirstColumn="0" w:firstRowLastColumn="0" w:lastRowFirstColumn="0" w:lastRowLastColumn="0"/>
-        </w:trPr>
-        <w:tc>
-          <w:tcPr>
-            <w:cnfStyle w:val="001000000000" w:firstRow="0" w:lastRow="0" w:firstColumn="1" w:lastColumn="0" w:oddVBand="0" w:evenVBand="0" w:oddHBand="0" w:evenHBand="0" w:firstRowFirstColumn="0" w:firstRowLastColumn="0" w:lastRowFirstColumn="0" w:lastRowLastColumn="0"/>
-            <w:tcW w:w="4531" w:type="dxa"/>
-          </w:tcPr>
-          <w:p>
-            <w:r>
-              <w:t xml:space="preserve">Il clique sur l’article qu’il veut commander </w:t>
-            </w:r>
-          </w:p>
-        </w:tc>
-        <w:tc>
-          <w:tcPr>
-            <w:tcW w:w="4531" w:type="dxa"/>
-          </w:tcPr>
-          <w:p>
-            <w:pPr>
-              <w:cnfStyle w:val="000000100000" w:firstRow="0" w:lastRow="0" w:firstColumn="0" w:lastColumn="0" w:oddVBand="0" w:evenVBand="0" w:oddHBand="1" w:evenHBand="0" w:firstRowFirstColumn="0" w:firstRowLastColumn="0" w:lastRowFirstColumn="0" w:lastRowLastColumn="0"/>
-            </w:pPr>
-            <w:r>
-              <w:t xml:space="preserve">La page descriptive de l’article apparait </w:t>
-            </w:r>
-          </w:p>
-        </w:tc>
-      </w:tr>
-      <w:tr>
-        <w:tc>
-          <w:tcPr>
-            <w:cnfStyle w:val="001000000000" w:firstRow="0" w:lastRow="0" w:firstColumn="1" w:lastColumn="0" w:oddVBand="0" w:evenVBand="0" w:oddHBand="0" w:evenHBand="0" w:firstRowFirstColumn="0" w:firstRowLastColumn="0" w:lastRowFirstColumn="0" w:lastRowLastColumn="0"/>
-            <w:tcW w:w="4531" w:type="dxa"/>
-          </w:tcPr>
-          <w:p>
-            <w:r>
-              <w:t xml:space="preserve">Il choisit la taille (si besoin) </w:t>
-            </w:r>
-          </w:p>
-        </w:tc>
-        <w:tc>
-          <w:tcPr>
-            <w:tcW w:w="4531" w:type="dxa"/>
-          </w:tcPr>
-          <w:p>
-            <w:pPr>
-              <w:cnfStyle w:val="000000000000" w:firstRow="0" w:lastRow="0" w:firstColumn="0" w:lastColumn="0" w:oddVBand="0" w:evenVBand="0" w:oddHBand="0" w:evenHBand="0" w:firstRowFirstColumn="0" w:firstRowLastColumn="0" w:lastRowFirstColumn="0" w:lastRowLastColumn="0"/>
-            </w:pPr>
-            <w:r>
-              <w:t>Le site enregistre la taille sélectionnée</w:t>
-            </w:r>
-          </w:p>
-        </w:tc>
-      </w:tr>
-      <w:tr>
-        <w:trPr>
-          <w:cnfStyle w:val="000000100000" w:firstRow="0" w:lastRow="0" w:firstColumn="0" w:lastColumn="0" w:oddVBand="0" w:evenVBand="0" w:oddHBand="1" w:evenHBand="0" w:firstRowFirstColumn="0" w:firstRowLastColumn="0" w:lastRowFirstColumn="0" w:lastRowLastColumn="0"/>
-        </w:trPr>
-        <w:tc>
-          <w:tcPr>
-            <w:cnfStyle w:val="001000000000" w:firstRow="0" w:lastRow="0" w:firstColumn="1" w:lastColumn="0" w:oddVBand="0" w:evenVBand="0" w:oddHBand="0" w:evenHBand="0" w:firstRowFirstColumn="0" w:firstRowLastColumn="0" w:lastRowFirstColumn="0" w:lastRowLastColumn="0"/>
-            <w:tcW w:w="4531" w:type="dxa"/>
-          </w:tcPr>
-          <w:p>
-            <w:r>
-              <w:t>Il choisit une couleur (si besoin)</w:t>
-            </w:r>
-          </w:p>
-        </w:tc>
-        <w:tc>
-          <w:tcPr>
-            <w:tcW w:w="4531" w:type="dxa"/>
-          </w:tcPr>
-          <w:p>
-            <w:pPr>
-              <w:cnfStyle w:val="000000100000" w:firstRow="0" w:lastRow="0" w:firstColumn="0" w:lastColumn="0" w:oddVBand="0" w:evenVBand="0" w:oddHBand="1" w:evenHBand="0" w:firstRowFirstColumn="0" w:firstRowLastColumn="0" w:lastRowFirstColumn="0" w:lastRowLastColumn="0"/>
-            </w:pPr>
-            <w:r>
-              <w:t xml:space="preserve">Le site enregistre la couleur sélectionnée </w:t>
-            </w:r>
-          </w:p>
-        </w:tc>
-      </w:tr>
-      <w:tr>
-        <w:tc>
-          <w:tcPr>
-            <w:cnfStyle w:val="001000000000" w:firstRow="0" w:lastRow="0" w:firstColumn="1" w:lastColumn="0" w:oddVBand="0" w:evenVBand="0" w:oddHBand="0" w:evenHBand="0" w:firstRowFirstColumn="0" w:firstRowLastColumn="0" w:lastRowFirstColumn="0" w:lastRowLastColumn="0"/>
-            <w:tcW w:w="4531" w:type="dxa"/>
-          </w:tcPr>
-          <w:p>
-            <w:r>
-              <w:t>Il choisit la quantité (si besoin)</w:t>
-            </w:r>
-          </w:p>
-        </w:tc>
-        <w:tc>
-          <w:tcPr>
-            <w:tcW w:w="4531" w:type="dxa"/>
-          </w:tcPr>
-          <w:p>
-            <w:pPr>
-              <w:cnfStyle w:val="000000000000" w:firstRow="0" w:lastRow="0" w:firstColumn="0" w:lastColumn="0" w:oddVBand="0" w:evenVBand="0" w:oddHBand="0" w:evenHBand="0" w:firstRowFirstColumn="0" w:firstRowLastColumn="0" w:lastRowFirstColumn="0" w:lastRowLastColumn="0"/>
-            </w:pPr>
-            <w:r>
-              <w:t xml:space="preserve">Le site enregistre le nombre souhaité </w:t>
-            </w:r>
-          </w:p>
-        </w:tc>
-      </w:tr>
-      <w:tr>
-        <w:trPr>
-          <w:cnfStyle w:val="000000100000" w:firstRow="0" w:lastRow="0" w:firstColumn="0" w:lastColumn="0" w:oddVBand="0" w:evenVBand="0" w:oddHBand="1" w:evenHBand="0" w:firstRowFirstColumn="0" w:firstRowLastColumn="0" w:lastRowFirstColumn="0" w:lastRowLastColumn="0"/>
-        </w:trPr>
-        <w:tc>
-          <w:tcPr>
-            <w:cnfStyle w:val="001000000000" w:firstRow="0" w:lastRow="0" w:firstColumn="1" w:lastColumn="0" w:oddVBand="0" w:evenVBand="0" w:oddHBand="0" w:evenHBand="0" w:firstRowFirstColumn="0" w:firstRowLastColumn="0" w:lastRowFirstColumn="0" w:lastRowLastColumn="0"/>
-            <w:tcW w:w="4531" w:type="dxa"/>
-          </w:tcPr>
-          <w:p>
-            <w:r>
-              <w:t xml:space="preserve">Il clique sur le bouton « ajouter au panier » </w:t>
-            </w:r>
-          </w:p>
-        </w:tc>
-        <w:tc>
-          <w:tcPr>
-            <w:tcW w:w="4531" w:type="dxa"/>
-          </w:tcPr>
-          <w:p>
-            <w:pPr>
-              <w:cnfStyle w:val="000000100000" w:firstRow="0" w:lastRow="0" w:firstColumn="0" w:lastColumn="0" w:oddVBand="0" w:evenVBand="0" w:oddHBand="1" w:evenHBand="0" w:firstRowFirstColumn="0" w:firstRowLastColumn="0" w:lastRowFirstColumn="0" w:lastRowLastColumn="0"/>
-            </w:pPr>
-            <w:r>
-              <w:t>L’article avec les paramètres sélectionnées avant s’ajoute dans le panier</w:t>
-            </w:r>
-          </w:p>
-        </w:tc>
-      </w:tr>
-    </w:tbl>
-    <w:p/>
     <w:p>
       <w:pPr>
         <w:pStyle w:val="Titre1"/>
@@ -843,7 +587,6 @@
         <w:pStyle w:val="Titre1"/>
       </w:pPr>
       <w:r>
-        <w:lastRenderedPageBreak/>
         <w:t xml:space="preserve">L’utilisateur clique sur le panier en étant connecté sur le site </w:t>
       </w:r>
     </w:p>
@@ -945,7 +688,881 @@
     <w:p/>
     <w:p/>
     <w:p/>
+    <w:p/>
+    <w:p>
+      <w:pPr>
+        <w:pStyle w:val="Titre1"/>
+      </w:pPr>
+      <w:r>
+        <w:lastRenderedPageBreak/>
+        <w:t xml:space="preserve">L’utilisateur ajoute un article dans le panier en étant connecté </w:t>
+      </w:r>
+    </w:p>
+    <w:tbl>
+      <w:tblPr>
+        <w:tblStyle w:val="TableauGrille4-Accentuation1"/>
+        <w:tblW w:w="0" w:type="auto"/>
+        <w:tblLook w:val="04A0" w:firstRow="1" w:lastRow="0" w:firstColumn="1" w:lastColumn="0" w:noHBand="0" w:noVBand="1"/>
+      </w:tblPr>
+      <w:tblGrid>
+        <w:gridCol w:w="4531"/>
+        <w:gridCol w:w="4531"/>
+      </w:tblGrid>
+      <w:tr>
+        <w:trPr>
+          <w:cnfStyle w:val="100000000000" w:firstRow="1" w:lastRow="0" w:firstColumn="0" w:lastColumn="0" w:oddVBand="0" w:evenVBand="0" w:oddHBand="0" w:evenHBand="0" w:firstRowFirstColumn="0" w:firstRowLastColumn="0" w:lastRowFirstColumn="0" w:lastRowLastColumn="0"/>
+        </w:trPr>
+        <w:tc>
+          <w:tcPr>
+            <w:cnfStyle w:val="001000000000" w:firstRow="0" w:lastRow="0" w:firstColumn="1" w:lastColumn="0" w:oddVBand="0" w:evenVBand="0" w:oddHBand="0" w:evenHBand="0" w:firstRowFirstColumn="0" w:firstRowLastColumn="0" w:lastRowFirstColumn="0" w:lastRowLastColumn="0"/>
+            <w:tcW w:w="4531" w:type="dxa"/>
+          </w:tcPr>
+          <w:p>
+            <w:r>
+              <w:t xml:space="preserve">Action </w:t>
+            </w:r>
+          </w:p>
+        </w:tc>
+        <w:tc>
+          <w:tcPr>
+            <w:tcW w:w="4531" w:type="dxa"/>
+          </w:tcPr>
+          <w:p>
+            <w:pPr>
+              <w:cnfStyle w:val="100000000000" w:firstRow="1" w:lastRow="0" w:firstColumn="0" w:lastColumn="0" w:oddVBand="0" w:evenVBand="0" w:oddHBand="0" w:evenHBand="0" w:firstRowFirstColumn="0" w:firstRowLastColumn="0" w:lastRowFirstColumn="0" w:lastRowLastColumn="0"/>
+            </w:pPr>
+            <w:r>
+              <w:t>Réaction</w:t>
+            </w:r>
+          </w:p>
+        </w:tc>
+      </w:tr>
+      <w:tr>
+        <w:trPr>
+          <w:cnfStyle w:val="000000100000" w:firstRow="0" w:lastRow="0" w:firstColumn="0" w:lastColumn="0" w:oddVBand="0" w:evenVBand="0" w:oddHBand="1" w:evenHBand="0" w:firstRowFirstColumn="0" w:firstRowLastColumn="0" w:lastRowFirstColumn="0" w:lastRowLastColumn="0"/>
+        </w:trPr>
+        <w:tc>
+          <w:tcPr>
+            <w:cnfStyle w:val="001000000000" w:firstRow="0" w:lastRow="0" w:firstColumn="1" w:lastColumn="0" w:oddVBand="0" w:evenVBand="0" w:oddHBand="0" w:evenHBand="0" w:firstRowFirstColumn="0" w:firstRowLastColumn="0" w:lastRowFirstColumn="0" w:lastRowLastColumn="0"/>
+            <w:tcW w:w="4531" w:type="dxa"/>
+          </w:tcPr>
+          <w:p>
+            <w:r>
+              <w:t>L’utilisateur arrive sur la page d’accueil</w:t>
+            </w:r>
+          </w:p>
+        </w:tc>
+        <w:tc>
+          <w:tcPr>
+            <w:tcW w:w="4531" w:type="dxa"/>
+          </w:tcPr>
+          <w:p>
+            <w:pPr>
+              <w:cnfStyle w:val="000000100000" w:firstRow="0" w:lastRow="0" w:firstColumn="0" w:lastColumn="0" w:oddVBand="0" w:evenVBand="0" w:oddHBand="1" w:evenHBand="0" w:firstRowFirstColumn="0" w:firstRowLastColumn="0" w:lastRowFirstColumn="0" w:lastRowLastColumn="0"/>
+            </w:pPr>
+            <w:r>
+              <w:t xml:space="preserve">La page d’accueil s’affiche </w:t>
+            </w:r>
+          </w:p>
+        </w:tc>
+      </w:tr>
+      <w:tr>
+        <w:tc>
+          <w:tcPr>
+            <w:cnfStyle w:val="001000000000" w:firstRow="0" w:lastRow="0" w:firstColumn="1" w:lastColumn="0" w:oddVBand="0" w:evenVBand="0" w:oddHBand="0" w:evenHBand="0" w:firstRowFirstColumn="0" w:firstRowLastColumn="0" w:lastRowFirstColumn="0" w:lastRowLastColumn="0"/>
+            <w:tcW w:w="4531" w:type="dxa"/>
+          </w:tcPr>
+          <w:p>
+            <w:r>
+              <w:t xml:space="preserve">Il clique sur articles dans le menu </w:t>
+            </w:r>
+          </w:p>
+        </w:tc>
+        <w:tc>
+          <w:tcPr>
+            <w:tcW w:w="4531" w:type="dxa"/>
+          </w:tcPr>
+          <w:p>
+            <w:pPr>
+              <w:cnfStyle w:val="000000000000" w:firstRow="0" w:lastRow="0" w:firstColumn="0" w:lastColumn="0" w:oddVBand="0" w:evenVBand="0" w:oddHBand="0" w:evenHBand="0" w:firstRowFirstColumn="0" w:firstRowLastColumn="0" w:lastRowFirstColumn="0" w:lastRowLastColumn="0"/>
+            </w:pPr>
+            <w:r>
+              <w:t xml:space="preserve">La page article charge et s’affiche </w:t>
+            </w:r>
+          </w:p>
+        </w:tc>
+      </w:tr>
+      <w:tr>
+        <w:trPr>
+          <w:cnfStyle w:val="000000100000" w:firstRow="0" w:lastRow="0" w:firstColumn="0" w:lastColumn="0" w:oddVBand="0" w:evenVBand="0" w:oddHBand="1" w:evenHBand="0" w:firstRowFirstColumn="0" w:firstRowLastColumn="0" w:lastRowFirstColumn="0" w:lastRowLastColumn="0"/>
+        </w:trPr>
+        <w:tc>
+          <w:tcPr>
+            <w:cnfStyle w:val="001000000000" w:firstRow="0" w:lastRow="0" w:firstColumn="1" w:lastColumn="0" w:oddVBand="0" w:evenVBand="0" w:oddHBand="0" w:evenHBand="0" w:firstRowFirstColumn="0" w:firstRowLastColumn="0" w:lastRowFirstColumn="0" w:lastRowLastColumn="0"/>
+            <w:tcW w:w="4531" w:type="dxa"/>
+          </w:tcPr>
+          <w:p>
+            <w:r>
+              <w:t xml:space="preserve">Il clique sur l’article qu’il veut ajouter dans le panier </w:t>
+            </w:r>
+          </w:p>
+        </w:tc>
+        <w:tc>
+          <w:tcPr>
+            <w:tcW w:w="4531" w:type="dxa"/>
+          </w:tcPr>
+          <w:p>
+            <w:pPr>
+              <w:cnfStyle w:val="000000100000" w:firstRow="0" w:lastRow="0" w:firstColumn="0" w:lastColumn="0" w:oddVBand="0" w:evenVBand="0" w:oddHBand="1" w:evenHBand="0" w:firstRowFirstColumn="0" w:firstRowLastColumn="0" w:lastRowFirstColumn="0" w:lastRowLastColumn="0"/>
+            </w:pPr>
+            <w:r>
+              <w:t xml:space="preserve">La page descriptive de l’article apparait </w:t>
+            </w:r>
+          </w:p>
+        </w:tc>
+      </w:tr>
+      <w:tr>
+        <w:tc>
+          <w:tcPr>
+            <w:cnfStyle w:val="001000000000" w:firstRow="0" w:lastRow="0" w:firstColumn="1" w:lastColumn="0" w:oddVBand="0" w:evenVBand="0" w:oddHBand="0" w:evenHBand="0" w:firstRowFirstColumn="0" w:firstRowLastColumn="0" w:lastRowFirstColumn="0" w:lastRowLastColumn="0"/>
+            <w:tcW w:w="4531" w:type="dxa"/>
+          </w:tcPr>
+          <w:p>
+            <w:r>
+              <w:t xml:space="preserve">Il choisit la taille (si besoin) </w:t>
+            </w:r>
+          </w:p>
+        </w:tc>
+        <w:tc>
+          <w:tcPr>
+            <w:tcW w:w="4531" w:type="dxa"/>
+          </w:tcPr>
+          <w:p>
+            <w:pPr>
+              <w:cnfStyle w:val="000000000000" w:firstRow="0" w:lastRow="0" w:firstColumn="0" w:lastColumn="0" w:oddVBand="0" w:evenVBand="0" w:oddHBand="0" w:evenHBand="0" w:firstRowFirstColumn="0" w:firstRowLastColumn="0" w:lastRowFirstColumn="0" w:lastRowLastColumn="0"/>
+            </w:pPr>
+            <w:r>
+              <w:t>Le site enregistre la taille sélectionnée</w:t>
+            </w:r>
+          </w:p>
+        </w:tc>
+      </w:tr>
+      <w:tr>
+        <w:trPr>
+          <w:cnfStyle w:val="000000100000" w:firstRow="0" w:lastRow="0" w:firstColumn="0" w:lastColumn="0" w:oddVBand="0" w:evenVBand="0" w:oddHBand="1" w:evenHBand="0" w:firstRowFirstColumn="0" w:firstRowLastColumn="0" w:lastRowFirstColumn="0" w:lastRowLastColumn="0"/>
+        </w:trPr>
+        <w:tc>
+          <w:tcPr>
+            <w:cnfStyle w:val="001000000000" w:firstRow="0" w:lastRow="0" w:firstColumn="1" w:lastColumn="0" w:oddVBand="0" w:evenVBand="0" w:oddHBand="0" w:evenHBand="0" w:firstRowFirstColumn="0" w:firstRowLastColumn="0" w:lastRowFirstColumn="0" w:lastRowLastColumn="0"/>
+            <w:tcW w:w="4531" w:type="dxa"/>
+          </w:tcPr>
+          <w:p>
+            <w:r>
+              <w:t>Il choisit une couleur (si besoin)</w:t>
+            </w:r>
+          </w:p>
+        </w:tc>
+        <w:tc>
+          <w:tcPr>
+            <w:tcW w:w="4531" w:type="dxa"/>
+          </w:tcPr>
+          <w:p>
+            <w:pPr>
+              <w:cnfStyle w:val="000000100000" w:firstRow="0" w:lastRow="0" w:firstColumn="0" w:lastColumn="0" w:oddVBand="0" w:evenVBand="0" w:oddHBand="1" w:evenHBand="0" w:firstRowFirstColumn="0" w:firstRowLastColumn="0" w:lastRowFirstColumn="0" w:lastRowLastColumn="0"/>
+            </w:pPr>
+            <w:r>
+              <w:t xml:space="preserve">Le site enregistre la couleur sélectionnée </w:t>
+            </w:r>
+          </w:p>
+        </w:tc>
+      </w:tr>
+      <w:tr>
+        <w:tc>
+          <w:tcPr>
+            <w:cnfStyle w:val="001000000000" w:firstRow="0" w:lastRow="0" w:firstColumn="1" w:lastColumn="0" w:oddVBand="0" w:evenVBand="0" w:oddHBand="0" w:evenHBand="0" w:firstRowFirstColumn="0" w:firstRowLastColumn="0" w:lastRowFirstColumn="0" w:lastRowLastColumn="0"/>
+            <w:tcW w:w="4531" w:type="dxa"/>
+          </w:tcPr>
+          <w:p>
+            <w:r>
+              <w:t>Il choisit la quantité (si besoin)</w:t>
+            </w:r>
+          </w:p>
+        </w:tc>
+        <w:tc>
+          <w:tcPr>
+            <w:tcW w:w="4531" w:type="dxa"/>
+          </w:tcPr>
+          <w:p>
+            <w:pPr>
+              <w:cnfStyle w:val="000000000000" w:firstRow="0" w:lastRow="0" w:firstColumn="0" w:lastColumn="0" w:oddVBand="0" w:evenVBand="0" w:oddHBand="0" w:evenHBand="0" w:firstRowFirstColumn="0" w:firstRowLastColumn="0" w:lastRowFirstColumn="0" w:lastRowLastColumn="0"/>
+            </w:pPr>
+            <w:r>
+              <w:t xml:space="preserve">Le site enregistre le nombre souhaité </w:t>
+            </w:r>
+          </w:p>
+        </w:tc>
+      </w:tr>
+      <w:tr>
+        <w:trPr>
+          <w:cnfStyle w:val="000000100000" w:firstRow="0" w:lastRow="0" w:firstColumn="0" w:lastColumn="0" w:oddVBand="0" w:evenVBand="0" w:oddHBand="1" w:evenHBand="0" w:firstRowFirstColumn="0" w:firstRowLastColumn="0" w:lastRowFirstColumn="0" w:lastRowLastColumn="0"/>
+        </w:trPr>
+        <w:tc>
+          <w:tcPr>
+            <w:cnfStyle w:val="001000000000" w:firstRow="0" w:lastRow="0" w:firstColumn="1" w:lastColumn="0" w:oddVBand="0" w:evenVBand="0" w:oddHBand="0" w:evenHBand="0" w:firstRowFirstColumn="0" w:firstRowLastColumn="0" w:lastRowFirstColumn="0" w:lastRowLastColumn="0"/>
+            <w:tcW w:w="4531" w:type="dxa"/>
+          </w:tcPr>
+          <w:p>
+            <w:r>
+              <w:t xml:space="preserve">Il clique sur le bouton « ajouter au panier » </w:t>
+            </w:r>
+          </w:p>
+        </w:tc>
+        <w:tc>
+          <w:tcPr>
+            <w:tcW w:w="4531" w:type="dxa"/>
+          </w:tcPr>
+          <w:p>
+            <w:pPr>
+              <w:cnfStyle w:val="000000100000" w:firstRow="0" w:lastRow="0" w:firstColumn="0" w:lastColumn="0" w:oddVBand="0" w:evenVBand="0" w:oddHBand="1" w:evenHBand="0" w:firstRowFirstColumn="0" w:firstRowLastColumn="0" w:lastRowFirstColumn="0" w:lastRowLastColumn="0"/>
+            </w:pPr>
+            <w:r>
+              <w:t>L’article avec les paramètres sélectionnées avant s’ajoute dans le panier</w:t>
+            </w:r>
+          </w:p>
+        </w:tc>
+      </w:tr>
+    </w:tbl>
+    <w:p/>
+    <w:p>
+      <w:pPr>
+        <w:pStyle w:val="Titre1"/>
+      </w:pPr>
+      <w:r>
+        <w:t xml:space="preserve">L’utilisateur ajoute un article dans le panier sans être connecté </w:t>
+      </w:r>
+    </w:p>
+    <w:tbl>
+      <w:tblPr>
+        <w:tblStyle w:val="TableauGrille4-Accentuation1"/>
+        <w:tblW w:w="0" w:type="auto"/>
+        <w:tblLook w:val="04A0" w:firstRow="1" w:lastRow="0" w:firstColumn="1" w:lastColumn="0" w:noHBand="0" w:noVBand="1"/>
+      </w:tblPr>
+      <w:tblGrid>
+        <w:gridCol w:w="4531"/>
+        <w:gridCol w:w="4531"/>
+      </w:tblGrid>
+      <w:tr>
+        <w:trPr>
+          <w:cnfStyle w:val="100000000000" w:firstRow="1" w:lastRow="0" w:firstColumn="0" w:lastColumn="0" w:oddVBand="0" w:evenVBand="0" w:oddHBand="0" w:evenHBand="0" w:firstRowFirstColumn="0" w:firstRowLastColumn="0" w:lastRowFirstColumn="0" w:lastRowLastColumn="0"/>
+        </w:trPr>
+        <w:tc>
+          <w:tcPr>
+            <w:cnfStyle w:val="001000000000" w:firstRow="0" w:lastRow="0" w:firstColumn="1" w:lastColumn="0" w:oddVBand="0" w:evenVBand="0" w:oddHBand="0" w:evenHBand="0" w:firstRowFirstColumn="0" w:firstRowLastColumn="0" w:lastRowFirstColumn="0" w:lastRowLastColumn="0"/>
+            <w:tcW w:w="4531" w:type="dxa"/>
+          </w:tcPr>
+          <w:p>
+            <w:r>
+              <w:t>Action</w:t>
+            </w:r>
+          </w:p>
+        </w:tc>
+        <w:tc>
+          <w:tcPr>
+            <w:tcW w:w="4531" w:type="dxa"/>
+          </w:tcPr>
+          <w:p>
+            <w:pPr>
+              <w:cnfStyle w:val="100000000000" w:firstRow="1" w:lastRow="0" w:firstColumn="0" w:lastColumn="0" w:oddVBand="0" w:evenVBand="0" w:oddHBand="0" w:evenHBand="0" w:firstRowFirstColumn="0" w:firstRowLastColumn="0" w:lastRowFirstColumn="0" w:lastRowLastColumn="0"/>
+            </w:pPr>
+            <w:r>
+              <w:t>Réaction</w:t>
+            </w:r>
+          </w:p>
+        </w:tc>
+      </w:tr>
+      <w:tr>
+        <w:trPr>
+          <w:cnfStyle w:val="000000100000" w:firstRow="0" w:lastRow="0" w:firstColumn="0" w:lastColumn="0" w:oddVBand="0" w:evenVBand="0" w:oddHBand="1" w:evenHBand="0" w:firstRowFirstColumn="0" w:firstRowLastColumn="0" w:lastRowFirstColumn="0" w:lastRowLastColumn="0"/>
+        </w:trPr>
+        <w:tc>
+          <w:tcPr>
+            <w:cnfStyle w:val="001000000000" w:firstRow="0" w:lastRow="0" w:firstColumn="1" w:lastColumn="0" w:oddVBand="0" w:evenVBand="0" w:oddHBand="0" w:evenHBand="0" w:firstRowFirstColumn="0" w:firstRowLastColumn="0" w:lastRowFirstColumn="0" w:lastRowLastColumn="0"/>
+            <w:tcW w:w="4531" w:type="dxa"/>
+          </w:tcPr>
+          <w:p>
+            <w:r>
+              <w:t>L’utilisateur arrive sur la page d’accueil</w:t>
+            </w:r>
+          </w:p>
+        </w:tc>
+        <w:tc>
+          <w:tcPr>
+            <w:tcW w:w="4531" w:type="dxa"/>
+          </w:tcPr>
+          <w:p>
+            <w:pPr>
+              <w:cnfStyle w:val="000000100000" w:firstRow="0" w:lastRow="0" w:firstColumn="0" w:lastColumn="0" w:oddVBand="0" w:evenVBand="0" w:oddHBand="1" w:evenHBand="0" w:firstRowFirstColumn="0" w:firstRowLastColumn="0" w:lastRowFirstColumn="0" w:lastRowLastColumn="0"/>
+            </w:pPr>
+            <w:r>
+              <w:t xml:space="preserve">La page d’accueil s’affiche </w:t>
+            </w:r>
+          </w:p>
+        </w:tc>
+      </w:tr>
+      <w:tr>
+        <w:tc>
+          <w:tcPr>
+            <w:cnfStyle w:val="001000000000" w:firstRow="0" w:lastRow="0" w:firstColumn="1" w:lastColumn="0" w:oddVBand="0" w:evenVBand="0" w:oddHBand="0" w:evenHBand="0" w:firstRowFirstColumn="0" w:firstRowLastColumn="0" w:lastRowFirstColumn="0" w:lastRowLastColumn="0"/>
+            <w:tcW w:w="4531" w:type="dxa"/>
+          </w:tcPr>
+          <w:p>
+            <w:r>
+              <w:t xml:space="preserve">Il clique sur articles dans le menu </w:t>
+            </w:r>
+          </w:p>
+        </w:tc>
+        <w:tc>
+          <w:tcPr>
+            <w:tcW w:w="4531" w:type="dxa"/>
+          </w:tcPr>
+          <w:p>
+            <w:pPr>
+              <w:cnfStyle w:val="000000000000" w:firstRow="0" w:lastRow="0" w:firstColumn="0" w:lastColumn="0" w:oddVBand="0" w:evenVBand="0" w:oddHBand="0" w:evenHBand="0" w:firstRowFirstColumn="0" w:firstRowLastColumn="0" w:lastRowFirstColumn="0" w:lastRowLastColumn="0"/>
+            </w:pPr>
+            <w:r>
+              <w:t xml:space="preserve">La page article charge et s’affiche </w:t>
+            </w:r>
+          </w:p>
+        </w:tc>
+      </w:tr>
+      <w:tr>
+        <w:trPr>
+          <w:cnfStyle w:val="000000100000" w:firstRow="0" w:lastRow="0" w:firstColumn="0" w:lastColumn="0" w:oddVBand="0" w:evenVBand="0" w:oddHBand="1" w:evenHBand="0" w:firstRowFirstColumn="0" w:firstRowLastColumn="0" w:lastRowFirstColumn="0" w:lastRowLastColumn="0"/>
+        </w:trPr>
+        <w:tc>
+          <w:tcPr>
+            <w:cnfStyle w:val="001000000000" w:firstRow="0" w:lastRow="0" w:firstColumn="1" w:lastColumn="0" w:oddVBand="0" w:evenVBand="0" w:oddHBand="0" w:evenHBand="0" w:firstRowFirstColumn="0" w:firstRowLastColumn="0" w:lastRowFirstColumn="0" w:lastRowLastColumn="0"/>
+            <w:tcW w:w="4531" w:type="dxa"/>
+          </w:tcPr>
+          <w:p>
+            <w:r>
+              <w:t xml:space="preserve">Il clique sur l’article qu’il veut ajouter dans le panier </w:t>
+            </w:r>
+          </w:p>
+        </w:tc>
+        <w:tc>
+          <w:tcPr>
+            <w:tcW w:w="4531" w:type="dxa"/>
+          </w:tcPr>
+          <w:p>
+            <w:pPr>
+              <w:cnfStyle w:val="000000100000" w:firstRow="0" w:lastRow="0" w:firstColumn="0" w:lastColumn="0" w:oddVBand="0" w:evenVBand="0" w:oddHBand="1" w:evenHBand="0" w:firstRowFirstColumn="0" w:firstRowLastColumn="0" w:lastRowFirstColumn="0" w:lastRowLastColumn="0"/>
+            </w:pPr>
+            <w:r>
+              <w:t xml:space="preserve">La page descriptive de l’article apparait </w:t>
+            </w:r>
+          </w:p>
+        </w:tc>
+      </w:tr>
+      <w:tr>
+        <w:tc>
+          <w:tcPr>
+            <w:cnfStyle w:val="001000000000" w:firstRow="0" w:lastRow="0" w:firstColumn="1" w:lastColumn="0" w:oddVBand="0" w:evenVBand="0" w:oddHBand="0" w:evenHBand="0" w:firstRowFirstColumn="0" w:firstRowLastColumn="0" w:lastRowFirstColumn="0" w:lastRowLastColumn="0"/>
+            <w:tcW w:w="4531" w:type="dxa"/>
+          </w:tcPr>
+          <w:p>
+            <w:r>
+              <w:t xml:space="preserve">Il choisit la taille (si besoin) </w:t>
+            </w:r>
+          </w:p>
+        </w:tc>
+        <w:tc>
+          <w:tcPr>
+            <w:tcW w:w="4531" w:type="dxa"/>
+          </w:tcPr>
+          <w:p>
+            <w:pPr>
+              <w:cnfStyle w:val="000000000000" w:firstRow="0" w:lastRow="0" w:firstColumn="0" w:lastColumn="0" w:oddVBand="0" w:evenVBand="0" w:oddHBand="0" w:evenHBand="0" w:firstRowFirstColumn="0" w:firstRowLastColumn="0" w:lastRowFirstColumn="0" w:lastRowLastColumn="0"/>
+            </w:pPr>
+            <w:r>
+              <w:t>Le site enregistre la taille sélectionnée</w:t>
+            </w:r>
+          </w:p>
+        </w:tc>
+      </w:tr>
+      <w:tr>
+        <w:trPr>
+          <w:cnfStyle w:val="000000100000" w:firstRow="0" w:lastRow="0" w:firstColumn="0" w:lastColumn="0" w:oddVBand="0" w:evenVBand="0" w:oddHBand="1" w:evenHBand="0" w:firstRowFirstColumn="0" w:firstRowLastColumn="0" w:lastRowFirstColumn="0" w:lastRowLastColumn="0"/>
+        </w:trPr>
+        <w:tc>
+          <w:tcPr>
+            <w:cnfStyle w:val="001000000000" w:firstRow="0" w:lastRow="0" w:firstColumn="1" w:lastColumn="0" w:oddVBand="0" w:evenVBand="0" w:oddHBand="0" w:evenHBand="0" w:firstRowFirstColumn="0" w:firstRowLastColumn="0" w:lastRowFirstColumn="0" w:lastRowLastColumn="0"/>
+            <w:tcW w:w="4531" w:type="dxa"/>
+          </w:tcPr>
+          <w:p>
+            <w:r>
+              <w:t>Il choisit une couleur (si besoin)</w:t>
+            </w:r>
+          </w:p>
+        </w:tc>
+        <w:tc>
+          <w:tcPr>
+            <w:tcW w:w="4531" w:type="dxa"/>
+          </w:tcPr>
+          <w:p>
+            <w:pPr>
+              <w:cnfStyle w:val="000000100000" w:firstRow="0" w:lastRow="0" w:firstColumn="0" w:lastColumn="0" w:oddVBand="0" w:evenVBand="0" w:oddHBand="1" w:evenHBand="0" w:firstRowFirstColumn="0" w:firstRowLastColumn="0" w:lastRowFirstColumn="0" w:lastRowLastColumn="0"/>
+            </w:pPr>
+            <w:r>
+              <w:t xml:space="preserve">Le site enregistre la couleur sélectionnée </w:t>
+            </w:r>
+          </w:p>
+        </w:tc>
+      </w:tr>
+      <w:tr>
+        <w:tc>
+          <w:tcPr>
+            <w:cnfStyle w:val="001000000000" w:firstRow="0" w:lastRow="0" w:firstColumn="1" w:lastColumn="0" w:oddVBand="0" w:evenVBand="0" w:oddHBand="0" w:evenHBand="0" w:firstRowFirstColumn="0" w:firstRowLastColumn="0" w:lastRowFirstColumn="0" w:lastRowLastColumn="0"/>
+            <w:tcW w:w="4531" w:type="dxa"/>
+          </w:tcPr>
+          <w:p>
+            <w:r>
+              <w:t>Il choisit la quantité (si besoin)</w:t>
+            </w:r>
+          </w:p>
+        </w:tc>
+        <w:tc>
+          <w:tcPr>
+            <w:tcW w:w="4531" w:type="dxa"/>
+          </w:tcPr>
+          <w:p>
+            <w:pPr>
+              <w:cnfStyle w:val="000000000000" w:firstRow="0" w:lastRow="0" w:firstColumn="0" w:lastColumn="0" w:oddVBand="0" w:evenVBand="0" w:oddHBand="0" w:evenHBand="0" w:firstRowFirstColumn="0" w:firstRowLastColumn="0" w:lastRowFirstColumn="0" w:lastRowLastColumn="0"/>
+            </w:pPr>
+            <w:r>
+              <w:t xml:space="preserve">Le site enregistre le nombre souhaité </w:t>
+            </w:r>
+          </w:p>
+        </w:tc>
+      </w:tr>
+      <w:tr>
+        <w:trPr>
+          <w:cnfStyle w:val="000000100000" w:firstRow="0" w:lastRow="0" w:firstColumn="0" w:lastColumn="0" w:oddVBand="0" w:evenVBand="0" w:oddHBand="1" w:evenHBand="0" w:firstRowFirstColumn="0" w:firstRowLastColumn="0" w:lastRowFirstColumn="0" w:lastRowLastColumn="0"/>
+        </w:trPr>
+        <w:tc>
+          <w:tcPr>
+            <w:cnfStyle w:val="001000000000" w:firstRow="0" w:lastRow="0" w:firstColumn="1" w:lastColumn="0" w:oddVBand="0" w:evenVBand="0" w:oddHBand="0" w:evenHBand="0" w:firstRowFirstColumn="0" w:firstRowLastColumn="0" w:lastRowFirstColumn="0" w:lastRowLastColumn="0"/>
+            <w:tcW w:w="4531" w:type="dxa"/>
+          </w:tcPr>
+          <w:p>
+            <w:r>
+              <w:t xml:space="preserve">Il clique sur le bouton « ajouter au panier » </w:t>
+            </w:r>
+          </w:p>
+        </w:tc>
+        <w:tc>
+          <w:tcPr>
+            <w:tcW w:w="4531" w:type="dxa"/>
+          </w:tcPr>
+          <w:p>
+            <w:pPr>
+              <w:cnfStyle w:val="000000100000" w:firstRow="0" w:lastRow="0" w:firstColumn="0" w:lastColumn="0" w:oddVBand="0" w:evenVBand="0" w:oddHBand="1" w:evenHBand="0" w:firstRowFirstColumn="0" w:firstRowLastColumn="0" w:lastRowFirstColumn="0" w:lastRowLastColumn="0"/>
+            </w:pPr>
+            <w:r>
+              <w:t>Une page s’affiche en lui demandant de se connecter avec son compte</w:t>
+            </w:r>
+          </w:p>
+        </w:tc>
+      </w:tr>
+    </w:tbl>
+    <w:p/>
+    <w:p>
+      <w:pPr>
+        <w:pStyle w:val="Titre1"/>
+      </w:pPr>
+      <w:r>
+        <w:t>L’utilisateur affiche les autres images d’un article</w:t>
+      </w:r>
+      <w:r>
+        <w:tab/>
+      </w:r>
+      <w:r>
+        <w:tab/>
+      </w:r>
+    </w:p>
+    <w:tbl>
+      <w:tblPr>
+        <w:tblStyle w:val="TableauGrille4-Accentuation1"/>
+        <w:tblW w:w="0" w:type="auto"/>
+        <w:tblLook w:val="04A0" w:firstRow="1" w:lastRow="0" w:firstColumn="1" w:lastColumn="0" w:noHBand="0" w:noVBand="1"/>
+      </w:tblPr>
+      <w:tblGrid>
+        <w:gridCol w:w="4531"/>
+        <w:gridCol w:w="4531"/>
+      </w:tblGrid>
+      <w:tr>
+        <w:trPr>
+          <w:cnfStyle w:val="100000000000" w:firstRow="1" w:lastRow="0" w:firstColumn="0" w:lastColumn="0" w:oddVBand="0" w:evenVBand="0" w:oddHBand="0" w:evenHBand="0" w:firstRowFirstColumn="0" w:firstRowLastColumn="0" w:lastRowFirstColumn="0" w:lastRowLastColumn="0"/>
+        </w:trPr>
+        <w:tc>
+          <w:tcPr>
+            <w:cnfStyle w:val="001000000000" w:firstRow="0" w:lastRow="0" w:firstColumn="1" w:lastColumn="0" w:oddVBand="0" w:evenVBand="0" w:oddHBand="0" w:evenHBand="0" w:firstRowFirstColumn="0" w:firstRowLastColumn="0" w:lastRowFirstColumn="0" w:lastRowLastColumn="0"/>
+            <w:tcW w:w="4531" w:type="dxa"/>
+          </w:tcPr>
+          <w:p>
+            <w:r>
+              <w:t>Action</w:t>
+            </w:r>
+          </w:p>
+        </w:tc>
+        <w:tc>
+          <w:tcPr>
+            <w:tcW w:w="4531" w:type="dxa"/>
+          </w:tcPr>
+          <w:p>
+            <w:pPr>
+              <w:cnfStyle w:val="100000000000" w:firstRow="1" w:lastRow="0" w:firstColumn="0" w:lastColumn="0" w:oddVBand="0" w:evenVBand="0" w:oddHBand="0" w:evenHBand="0" w:firstRowFirstColumn="0" w:firstRowLastColumn="0" w:lastRowFirstColumn="0" w:lastRowLastColumn="0"/>
+            </w:pPr>
+            <w:r>
+              <w:t>Réaction</w:t>
+            </w:r>
+          </w:p>
+        </w:tc>
+      </w:tr>
+      <w:tr>
+        <w:trPr>
+          <w:cnfStyle w:val="000000100000" w:firstRow="0" w:lastRow="0" w:firstColumn="0" w:lastColumn="0" w:oddVBand="0" w:evenVBand="0" w:oddHBand="1" w:evenHBand="0" w:firstRowFirstColumn="0" w:firstRowLastColumn="0" w:lastRowFirstColumn="0" w:lastRowLastColumn="0"/>
+        </w:trPr>
+        <w:tc>
+          <w:tcPr>
+            <w:cnfStyle w:val="001000000000" w:firstRow="0" w:lastRow="0" w:firstColumn="1" w:lastColumn="0" w:oddVBand="0" w:evenVBand="0" w:oddHBand="0" w:evenHBand="0" w:firstRowFirstColumn="0" w:firstRowLastColumn="0" w:lastRowFirstColumn="0" w:lastRowLastColumn="0"/>
+            <w:tcW w:w="4531" w:type="dxa"/>
+          </w:tcPr>
+          <w:p>
+            <w:r>
+              <w:t>L’utilisateur arrive sur la page d’accueil</w:t>
+            </w:r>
+          </w:p>
+        </w:tc>
+        <w:tc>
+          <w:tcPr>
+            <w:tcW w:w="4531" w:type="dxa"/>
+          </w:tcPr>
+          <w:p>
+            <w:pPr>
+              <w:cnfStyle w:val="000000100000" w:firstRow="0" w:lastRow="0" w:firstColumn="0" w:lastColumn="0" w:oddVBand="0" w:evenVBand="0" w:oddHBand="1" w:evenHBand="0" w:firstRowFirstColumn="0" w:firstRowLastColumn="0" w:lastRowFirstColumn="0" w:lastRowLastColumn="0"/>
+            </w:pPr>
+            <w:r>
+              <w:t xml:space="preserve">La page d’accueil s’affiche </w:t>
+            </w:r>
+          </w:p>
+        </w:tc>
+      </w:tr>
+      <w:tr>
+        <w:tc>
+          <w:tcPr>
+            <w:cnfStyle w:val="001000000000" w:firstRow="0" w:lastRow="0" w:firstColumn="1" w:lastColumn="0" w:oddVBand="0" w:evenVBand="0" w:oddHBand="0" w:evenHBand="0" w:firstRowFirstColumn="0" w:firstRowLastColumn="0" w:lastRowFirstColumn="0" w:lastRowLastColumn="0"/>
+            <w:tcW w:w="4531" w:type="dxa"/>
+          </w:tcPr>
+          <w:p>
+            <w:r>
+              <w:t xml:space="preserve">Il clique sur articles dans le menu </w:t>
+            </w:r>
+          </w:p>
+        </w:tc>
+        <w:tc>
+          <w:tcPr>
+            <w:tcW w:w="4531" w:type="dxa"/>
+          </w:tcPr>
+          <w:p>
+            <w:pPr>
+              <w:cnfStyle w:val="000000000000" w:firstRow="0" w:lastRow="0" w:firstColumn="0" w:lastColumn="0" w:oddVBand="0" w:evenVBand="0" w:oddHBand="0" w:evenHBand="0" w:firstRowFirstColumn="0" w:firstRowLastColumn="0" w:lastRowFirstColumn="0" w:lastRowLastColumn="0"/>
+            </w:pPr>
+            <w:r>
+              <w:t xml:space="preserve">La page article charge et s’affiche </w:t>
+            </w:r>
+          </w:p>
+        </w:tc>
+      </w:tr>
+      <w:tr>
+        <w:trPr>
+          <w:cnfStyle w:val="000000100000" w:firstRow="0" w:lastRow="0" w:firstColumn="0" w:lastColumn="0" w:oddVBand="0" w:evenVBand="0" w:oddHBand="1" w:evenHBand="0" w:firstRowFirstColumn="0" w:firstRowLastColumn="0" w:lastRowFirstColumn="0" w:lastRowLastColumn="0"/>
+        </w:trPr>
+        <w:tc>
+          <w:tcPr>
+            <w:cnfStyle w:val="001000000000" w:firstRow="0" w:lastRow="0" w:firstColumn="1" w:lastColumn="0" w:oddVBand="0" w:evenVBand="0" w:oddHBand="0" w:evenHBand="0" w:firstRowFirstColumn="0" w:firstRowLastColumn="0" w:lastRowFirstColumn="0" w:lastRowLastColumn="0"/>
+            <w:tcW w:w="4531" w:type="dxa"/>
+          </w:tcPr>
+          <w:p>
+            <w:r>
+              <w:t xml:space="preserve">Il clique sur l’article qu’il veut ajouter dans le panier </w:t>
+            </w:r>
+          </w:p>
+        </w:tc>
+        <w:tc>
+          <w:tcPr>
+            <w:tcW w:w="4531" w:type="dxa"/>
+          </w:tcPr>
+          <w:p>
+            <w:pPr>
+              <w:cnfStyle w:val="000000100000" w:firstRow="0" w:lastRow="0" w:firstColumn="0" w:lastColumn="0" w:oddVBand="0" w:evenVBand="0" w:oddHBand="1" w:evenHBand="0" w:firstRowFirstColumn="0" w:firstRowLastColumn="0" w:lastRowFirstColumn="0" w:lastRowLastColumn="0"/>
+            </w:pPr>
+            <w:r>
+              <w:t xml:space="preserve">La page descriptive de l’article apparait </w:t>
+            </w:r>
+          </w:p>
+        </w:tc>
+      </w:tr>
+      <w:tr>
+        <w:tc>
+          <w:tcPr>
+            <w:cnfStyle w:val="001000000000" w:firstRow="0" w:lastRow="0" w:firstColumn="1" w:lastColumn="0" w:oddVBand="0" w:evenVBand="0" w:oddHBand="0" w:evenHBand="0" w:firstRowFirstColumn="0" w:firstRowLastColumn="0" w:lastRowFirstColumn="0" w:lastRowLastColumn="0"/>
+            <w:tcW w:w="4531" w:type="dxa"/>
+          </w:tcPr>
+          <w:p>
+            <w:r>
+              <w:t>Il sélectionne les images qui sont sur la gauche du produit</w:t>
+            </w:r>
+          </w:p>
+        </w:tc>
+        <w:tc>
+          <w:tcPr>
+            <w:tcW w:w="4531" w:type="dxa"/>
+          </w:tcPr>
+          <w:p>
+            <w:pPr>
+              <w:cnfStyle w:val="000000000000" w:firstRow="0" w:lastRow="0" w:firstColumn="0" w:lastColumn="0" w:oddVBand="0" w:evenVBand="0" w:oddHBand="0" w:evenHBand="0" w:firstRowFirstColumn="0" w:firstRowLastColumn="0" w:lastRowFirstColumn="0" w:lastRowLastColumn="0"/>
+            </w:pPr>
+            <w:r>
+              <w:t>Les images que l’utilisateur veut afficher, s’affiche dans un plus grand encadré</w:t>
+            </w:r>
+          </w:p>
+        </w:tc>
+      </w:tr>
+    </w:tbl>
+    <w:p/>
+    <w:p>
+      <w:pPr>
+        <w:pStyle w:val="Titre1"/>
+      </w:pPr>
+      <w:r>
+        <w:t>L’utilisateur veut payer avec PayPal</w:t>
+      </w:r>
+    </w:p>
+    <w:tbl>
+      <w:tblPr>
+        <w:tblStyle w:val="TableauGrille4-Accentuation5"/>
+        <w:tblW w:w="0" w:type="auto"/>
+        <w:tblLook w:val="04A0" w:firstRow="1" w:lastRow="0" w:firstColumn="1" w:lastColumn="0" w:noHBand="0" w:noVBand="1"/>
+      </w:tblPr>
+      <w:tblGrid>
+        <w:gridCol w:w="4531"/>
+        <w:gridCol w:w="4531"/>
+      </w:tblGrid>
+      <w:tr>
+        <w:trPr>
+          <w:cnfStyle w:val="100000000000" w:firstRow="1" w:lastRow="0" w:firstColumn="0" w:lastColumn="0" w:oddVBand="0" w:evenVBand="0" w:oddHBand="0" w:evenHBand="0" w:firstRowFirstColumn="0" w:firstRowLastColumn="0" w:lastRowFirstColumn="0" w:lastRowLastColumn="0"/>
+        </w:trPr>
+        <w:tc>
+          <w:tcPr>
+            <w:cnfStyle w:val="001000000000" w:firstRow="0" w:lastRow="0" w:firstColumn="1" w:lastColumn="0" w:oddVBand="0" w:evenVBand="0" w:oddHBand="0" w:evenHBand="0" w:firstRowFirstColumn="0" w:firstRowLastColumn="0" w:lastRowFirstColumn="0" w:lastRowLastColumn="0"/>
+            <w:tcW w:w="4531" w:type="dxa"/>
+          </w:tcPr>
+          <w:p>
+            <w:r>
+              <w:t>Action</w:t>
+            </w:r>
+          </w:p>
+        </w:tc>
+        <w:tc>
+          <w:tcPr>
+            <w:tcW w:w="4531" w:type="dxa"/>
+          </w:tcPr>
+          <w:p>
+            <w:pPr>
+              <w:cnfStyle w:val="100000000000" w:firstRow="1" w:lastRow="0" w:firstColumn="0" w:lastColumn="0" w:oddVBand="0" w:evenVBand="0" w:oddHBand="0" w:evenHBand="0" w:firstRowFirstColumn="0" w:firstRowLastColumn="0" w:lastRowFirstColumn="0" w:lastRowLastColumn="0"/>
+            </w:pPr>
+            <w:r>
+              <w:t>Réaction</w:t>
+            </w:r>
+          </w:p>
+        </w:tc>
+      </w:tr>
+      <w:tr>
+        <w:trPr>
+          <w:cnfStyle w:val="000000100000" w:firstRow="0" w:lastRow="0" w:firstColumn="0" w:lastColumn="0" w:oddVBand="0" w:evenVBand="0" w:oddHBand="1" w:evenHBand="0" w:firstRowFirstColumn="0" w:firstRowLastColumn="0" w:lastRowFirstColumn="0" w:lastRowLastColumn="0"/>
+        </w:trPr>
+        <w:tc>
+          <w:tcPr>
+            <w:cnfStyle w:val="001000000000" w:firstRow="0" w:lastRow="0" w:firstColumn="1" w:lastColumn="0" w:oddVBand="0" w:evenVBand="0" w:oddHBand="0" w:evenHBand="0" w:firstRowFirstColumn="0" w:firstRowLastColumn="0" w:lastRowFirstColumn="0" w:lastRowLastColumn="0"/>
+            <w:tcW w:w="4531" w:type="dxa"/>
+          </w:tcPr>
+          <w:p>
+            <w:r>
+              <w:t>L’utilisateur arrive sur la page d’accueil</w:t>
+            </w:r>
+          </w:p>
+        </w:tc>
+        <w:tc>
+          <w:tcPr>
+            <w:tcW w:w="4531" w:type="dxa"/>
+          </w:tcPr>
+          <w:p>
+            <w:pPr>
+              <w:cnfStyle w:val="000000100000" w:firstRow="0" w:lastRow="0" w:firstColumn="0" w:lastColumn="0" w:oddVBand="0" w:evenVBand="0" w:oddHBand="1" w:evenHBand="0" w:firstRowFirstColumn="0" w:firstRowLastColumn="0" w:lastRowFirstColumn="0" w:lastRowLastColumn="0"/>
+            </w:pPr>
+            <w:r>
+              <w:t xml:space="preserve">La page d’accueil s’affiche </w:t>
+            </w:r>
+          </w:p>
+        </w:tc>
+      </w:tr>
+      <w:tr>
+        <w:tc>
+          <w:tcPr>
+            <w:cnfStyle w:val="001000000000" w:firstRow="0" w:lastRow="0" w:firstColumn="1" w:lastColumn="0" w:oddVBand="0" w:evenVBand="0" w:oddHBand="0" w:evenHBand="0" w:firstRowFirstColumn="0" w:firstRowLastColumn="0" w:lastRowFirstColumn="0" w:lastRowLastColumn="0"/>
+            <w:tcW w:w="4531" w:type="dxa"/>
+          </w:tcPr>
+          <w:p>
+            <w:r>
+              <w:t xml:space="preserve">Il clique sur articles dans le menu </w:t>
+            </w:r>
+          </w:p>
+        </w:tc>
+        <w:tc>
+          <w:tcPr>
+            <w:tcW w:w="4531" w:type="dxa"/>
+          </w:tcPr>
+          <w:p>
+            <w:pPr>
+              <w:cnfStyle w:val="000000000000" w:firstRow="0" w:lastRow="0" w:firstColumn="0" w:lastColumn="0" w:oddVBand="0" w:evenVBand="0" w:oddHBand="0" w:evenHBand="0" w:firstRowFirstColumn="0" w:firstRowLastColumn="0" w:lastRowFirstColumn="0" w:lastRowLastColumn="0"/>
+            </w:pPr>
+            <w:r>
+              <w:t xml:space="preserve">La page article charge et s’affiche </w:t>
+            </w:r>
+          </w:p>
+        </w:tc>
+      </w:tr>
+      <w:tr>
+        <w:trPr>
+          <w:cnfStyle w:val="000000100000" w:firstRow="0" w:lastRow="0" w:firstColumn="0" w:lastColumn="0" w:oddVBand="0" w:evenVBand="0" w:oddHBand="1" w:evenHBand="0" w:firstRowFirstColumn="0" w:firstRowLastColumn="0" w:lastRowFirstColumn="0" w:lastRowLastColumn="0"/>
+        </w:trPr>
+        <w:tc>
+          <w:tcPr>
+            <w:cnfStyle w:val="001000000000" w:firstRow="0" w:lastRow="0" w:firstColumn="1" w:lastColumn="0" w:oddVBand="0" w:evenVBand="0" w:oddHBand="0" w:evenHBand="0" w:firstRowFirstColumn="0" w:firstRowLastColumn="0" w:lastRowFirstColumn="0" w:lastRowLastColumn="0"/>
+            <w:tcW w:w="4531" w:type="dxa"/>
+          </w:tcPr>
+          <w:p>
+            <w:r>
+              <w:t>Il clique sur le bouton pour se connecter</w:t>
+            </w:r>
+          </w:p>
+        </w:tc>
+        <w:tc>
+          <w:tcPr>
+            <w:tcW w:w="4531" w:type="dxa"/>
+          </w:tcPr>
+          <w:p>
+            <w:pPr>
+              <w:cnfStyle w:val="000000100000" w:firstRow="0" w:lastRow="0" w:firstColumn="0" w:lastColumn="0" w:oddVBand="0" w:evenVBand="0" w:oddHBand="1" w:evenHBand="0" w:firstRowFirstColumn="0" w:firstRowLastColumn="0" w:lastRowFirstColumn="0" w:lastRowLastColumn="0"/>
+            </w:pPr>
+            <w:r>
+              <w:t xml:space="preserve">Le formulaire de connexion s’affiche </w:t>
+            </w:r>
+          </w:p>
+        </w:tc>
+      </w:tr>
+      <w:tr>
+        <w:tc>
+          <w:tcPr>
+            <w:cnfStyle w:val="001000000000" w:firstRow="0" w:lastRow="0" w:firstColumn="1" w:lastColumn="0" w:oddVBand="0" w:evenVBand="0" w:oddHBand="0" w:evenHBand="0" w:firstRowFirstColumn="0" w:firstRowLastColumn="0" w:lastRowFirstColumn="0" w:lastRowLastColumn="0"/>
+            <w:tcW w:w="4531" w:type="dxa"/>
+          </w:tcPr>
+          <w:p>
+            <w:r>
+              <w:t>Il entre ses informations de connexion</w:t>
+            </w:r>
+          </w:p>
+        </w:tc>
+        <w:tc>
+          <w:tcPr>
+            <w:tcW w:w="4531" w:type="dxa"/>
+          </w:tcPr>
+          <w:p>
+            <w:pPr>
+              <w:cnfStyle w:val="000000000000" w:firstRow="0" w:lastRow="0" w:firstColumn="0" w:lastColumn="0" w:oddVBand="0" w:evenVBand="0" w:oddHBand="0" w:evenHBand="0" w:firstRowFirstColumn="0" w:firstRowLastColumn="0" w:lastRowFirstColumn="0" w:lastRowLastColumn="0"/>
+            </w:pPr>
+            <w:r>
+              <w:t>Il s’authentifie sur le site</w:t>
+            </w:r>
+          </w:p>
+        </w:tc>
+      </w:tr>
+      <w:tr>
+        <w:trPr>
+          <w:cnfStyle w:val="000000100000" w:firstRow="0" w:lastRow="0" w:firstColumn="0" w:lastColumn="0" w:oddVBand="0" w:evenVBand="0" w:oddHBand="1" w:evenHBand="0" w:firstRowFirstColumn="0" w:firstRowLastColumn="0" w:lastRowFirstColumn="0" w:lastRowLastColumn="0"/>
+        </w:trPr>
+        <w:tc>
+          <w:tcPr>
+            <w:cnfStyle w:val="001000000000" w:firstRow="0" w:lastRow="0" w:firstColumn="1" w:lastColumn="0" w:oddVBand="0" w:evenVBand="0" w:oddHBand="0" w:evenHBand="0" w:firstRowFirstColumn="0" w:firstRowLastColumn="0" w:lastRowFirstColumn="0" w:lastRowLastColumn="0"/>
+            <w:tcW w:w="4531" w:type="dxa"/>
+          </w:tcPr>
+          <w:p>
+            <w:r>
+              <w:t>Il clique sur le panier</w:t>
+            </w:r>
+          </w:p>
+        </w:tc>
+        <w:tc>
+          <w:tcPr>
+            <w:tcW w:w="4531" w:type="dxa"/>
+          </w:tcPr>
+          <w:p>
+            <w:pPr>
+              <w:cnfStyle w:val="000000100000" w:firstRow="0" w:lastRow="0" w:firstColumn="0" w:lastColumn="0" w:oddVBand="0" w:evenVBand="0" w:oddHBand="1" w:evenHBand="0" w:firstRowFirstColumn="0" w:firstRowLastColumn="0" w:lastRowFirstColumn="0" w:lastRowLastColumn="0"/>
+            </w:pPr>
+            <w:r>
+              <w:t xml:space="preserve">Le panier s’affiche </w:t>
+            </w:r>
+          </w:p>
+        </w:tc>
+      </w:tr>
+      <w:tr>
+        <w:tc>
+          <w:tcPr>
+            <w:cnfStyle w:val="001000000000" w:firstRow="0" w:lastRow="0" w:firstColumn="1" w:lastColumn="0" w:oddVBand="0" w:evenVBand="0" w:oddHBand="0" w:evenHBand="0" w:firstRowFirstColumn="0" w:firstRowLastColumn="0" w:lastRowFirstColumn="0" w:lastRowLastColumn="0"/>
+            <w:tcW w:w="4531" w:type="dxa"/>
+          </w:tcPr>
+          <w:p>
+            <w:r>
+              <w:t>Il clique sur le bouton « procéder au paiement »</w:t>
+            </w:r>
+          </w:p>
+        </w:tc>
+        <w:tc>
+          <w:tcPr>
+            <w:tcW w:w="4531" w:type="dxa"/>
+          </w:tcPr>
+          <w:p>
+            <w:pPr>
+              <w:cnfStyle w:val="000000000000" w:firstRow="0" w:lastRow="0" w:firstColumn="0" w:lastColumn="0" w:oddVBand="0" w:evenVBand="0" w:oddHBand="0" w:evenHBand="0" w:firstRowFirstColumn="0" w:firstRowLastColumn="0" w:lastRowFirstColumn="0" w:lastRowLastColumn="0"/>
+            </w:pPr>
+            <w:r>
+              <w:t>Une nouvelle page s’affiche, il s’agit la page de PayPal</w:t>
+            </w:r>
+          </w:p>
+        </w:tc>
+      </w:tr>
+    </w:tbl>
+    <w:p/>
+    <w:p/>
     <w:sectPr>
+      <w:headerReference w:type="even" r:id="rId6"/>
+      <w:headerReference w:type="default" r:id="rId7"/>
+      <w:footerReference w:type="even" r:id="rId8"/>
+      <w:footerReference w:type="default" r:id="rId9"/>
+      <w:headerReference w:type="first" r:id="rId10"/>
+      <w:footerReference w:type="first" r:id="rId11"/>
       <w:pgSz w:w="11906" w:h="16838"/>
       <w:pgMar w:top="1417" w:right="1417" w:bottom="1417" w:left="1417" w:header="708" w:footer="708" w:gutter="0"/>
       <w:cols w:space="708"/>
@@ -953,6 +1570,118 @@
     </w:sectPr>
   </w:body>
 </w:document>
+</file>
+
+<file path=word/endnotes.xml><?xml version="1.0" encoding="utf-8"?>
+<w:endnotes xmlns:wpc="http://schemas.microsoft.com/office/word/2010/wordprocessingCanvas" xmlns:cx="http://schemas.microsoft.com/office/drawing/2014/chartex" xmlns:cx1="http://schemas.microsoft.com/office/drawing/2015/9/8/chartex" xmlns:mc="http://schemas.openxmlformats.org/markup-compatibility/2006" xmlns:o="urn:schemas-microsoft-com:office:office" xmlns:r="http://schemas.openxmlformats.org/officeDocument/2006/relationships" xmlns:m="http://schemas.openxmlformats.org/officeDocument/2006/math" xmlns:v="urn:schemas-microsoft-com:vml" xmlns:wp14="http://schemas.microsoft.com/office/word/2010/wordprocessingDrawing" xmlns:wp="http://schemas.openxmlformats.org/drawingml/2006/wordprocessingDrawing" xmlns:w10="urn:schemas-microsoft-com:office:word" xmlns:w="http://schemas.openxmlformats.org/wordprocessingml/2006/main" xmlns:w14="http://schemas.microsoft.com/office/word/2010/wordml" xmlns:w15="http://schemas.microsoft.com/office/word/2012/wordml" xmlns:w16se="http://schemas.microsoft.com/office/word/2015/wordml/symex" xmlns:wpg="http://schemas.microsoft.com/office/word/2010/wordprocessingGroup" xmlns:wpi="http://schemas.microsoft.com/office/word/2010/wordprocessingInk" xmlns:wne="http://schemas.microsoft.com/office/word/2006/wordml" xmlns:wps="http://schemas.microsoft.com/office/word/2010/wordprocessingShape" mc:Ignorable="w14 w15 w16se wp14">
+  <w:endnote w:type="separator" w:id="-1">
+    <w:p>
+      <w:pPr>
+        <w:spacing w:after="0" w:line="240" w:lineRule="auto"/>
+      </w:pPr>
+      <w:r>
+        <w:separator/>
+      </w:r>
+    </w:p>
+  </w:endnote>
+  <w:endnote w:type="continuationSeparator" w:id="0">
+    <w:p>
+      <w:pPr>
+        <w:spacing w:after="0" w:line="240" w:lineRule="auto"/>
+      </w:pPr>
+      <w:r>
+        <w:continuationSeparator/>
+      </w:r>
+    </w:p>
+  </w:endnote>
+</w:endnotes>
+</file>
+
+<file path=word/footer1.xml><?xml version="1.0" encoding="utf-8"?>
+<w:ftr xmlns:wpc="http://schemas.microsoft.com/office/word/2010/wordprocessingCanvas" xmlns:cx="http://schemas.microsoft.com/office/drawing/2014/chartex" xmlns:cx1="http://schemas.microsoft.com/office/drawing/2015/9/8/chartex" xmlns:mc="http://schemas.openxmlformats.org/markup-compatibility/2006" xmlns:o="urn:schemas-microsoft-com:office:office" xmlns:r="http://schemas.openxmlformats.org/officeDocument/2006/relationships" xmlns:m="http://schemas.openxmlformats.org/officeDocument/2006/math" xmlns:v="urn:schemas-microsoft-com:vml" xmlns:wp14="http://schemas.microsoft.com/office/word/2010/wordprocessingDrawing" xmlns:wp="http://schemas.openxmlformats.org/drawingml/2006/wordprocessingDrawing" xmlns:w10="urn:schemas-microsoft-com:office:word" xmlns:w="http://schemas.openxmlformats.org/wordprocessingml/2006/main" xmlns:w14="http://schemas.microsoft.com/office/word/2010/wordml" xmlns:w15="http://schemas.microsoft.com/office/word/2012/wordml" xmlns:w16se="http://schemas.microsoft.com/office/word/2015/wordml/symex" xmlns:wpg="http://schemas.microsoft.com/office/word/2010/wordprocessingGroup" xmlns:wpi="http://schemas.microsoft.com/office/word/2010/wordprocessingInk" xmlns:wne="http://schemas.microsoft.com/office/word/2006/wordml" xmlns:wps="http://schemas.microsoft.com/office/word/2010/wordprocessingShape" mc:Ignorable="w14 w15 w16se wp14">
+  <w:p>
+    <w:pPr>
+      <w:pStyle w:val="Pieddepage"/>
+    </w:pPr>
+  </w:p>
+</w:ftr>
+</file>
+
+<file path=word/footer2.xml><?xml version="1.0" encoding="utf-8"?>
+<w:ftr xmlns:wpc="http://schemas.microsoft.com/office/word/2010/wordprocessingCanvas" xmlns:cx="http://schemas.microsoft.com/office/drawing/2014/chartex" xmlns:cx1="http://schemas.microsoft.com/office/drawing/2015/9/8/chartex" xmlns:mc="http://schemas.openxmlformats.org/markup-compatibility/2006" xmlns:o="urn:schemas-microsoft-com:office:office" xmlns:r="http://schemas.openxmlformats.org/officeDocument/2006/relationships" xmlns:m="http://schemas.openxmlformats.org/officeDocument/2006/math" xmlns:v="urn:schemas-microsoft-com:vml" xmlns:wp14="http://schemas.microsoft.com/office/word/2010/wordprocessingDrawing" xmlns:wp="http://schemas.openxmlformats.org/drawingml/2006/wordprocessingDrawing" xmlns:w10="urn:schemas-microsoft-com:office:word" xmlns:w="http://schemas.openxmlformats.org/wordprocessingml/2006/main" xmlns:w14="http://schemas.microsoft.com/office/word/2010/wordml" xmlns:w15="http://schemas.microsoft.com/office/word/2012/wordml" xmlns:w16se="http://schemas.microsoft.com/office/word/2015/wordml/symex" xmlns:wpg="http://schemas.microsoft.com/office/word/2010/wordprocessingGroup" xmlns:wpi="http://schemas.microsoft.com/office/word/2010/wordprocessingInk" xmlns:wne="http://schemas.microsoft.com/office/word/2006/wordml" xmlns:wps="http://schemas.microsoft.com/office/word/2010/wordprocessingShape" mc:Ignorable="w14 w15 w16se wp14">
+  <w:p>
+    <w:pPr>
+      <w:pStyle w:val="Pieddepage"/>
+    </w:pPr>
+  </w:p>
+</w:ftr>
+</file>
+
+<file path=word/footer3.xml><?xml version="1.0" encoding="utf-8"?>
+<w:ftr xmlns:wpc="http://schemas.microsoft.com/office/word/2010/wordprocessingCanvas" xmlns:cx="http://schemas.microsoft.com/office/drawing/2014/chartex" xmlns:cx1="http://schemas.microsoft.com/office/drawing/2015/9/8/chartex" xmlns:mc="http://schemas.openxmlformats.org/markup-compatibility/2006" xmlns:o="urn:schemas-microsoft-com:office:office" xmlns:r="http://schemas.openxmlformats.org/officeDocument/2006/relationships" xmlns:m="http://schemas.openxmlformats.org/officeDocument/2006/math" xmlns:v="urn:schemas-microsoft-com:vml" xmlns:wp14="http://schemas.microsoft.com/office/word/2010/wordprocessingDrawing" xmlns:wp="http://schemas.openxmlformats.org/drawingml/2006/wordprocessingDrawing" xmlns:w10="urn:schemas-microsoft-com:office:word" xmlns:w="http://schemas.openxmlformats.org/wordprocessingml/2006/main" xmlns:w14="http://schemas.microsoft.com/office/word/2010/wordml" xmlns:w15="http://schemas.microsoft.com/office/word/2012/wordml" xmlns:w16se="http://schemas.microsoft.com/office/word/2015/wordml/symex" xmlns:wpg="http://schemas.microsoft.com/office/word/2010/wordprocessingGroup" xmlns:wpi="http://schemas.microsoft.com/office/word/2010/wordprocessingInk" xmlns:wne="http://schemas.microsoft.com/office/word/2006/wordml" xmlns:wps="http://schemas.microsoft.com/office/word/2010/wordprocessingShape" mc:Ignorable="w14 w15 w16se wp14">
+  <w:p>
+    <w:pPr>
+      <w:pStyle w:val="Pieddepage"/>
+    </w:pPr>
+  </w:p>
+</w:ftr>
+</file>
+
+<file path=word/footnotes.xml><?xml version="1.0" encoding="utf-8"?>
+<w:footnotes xmlns:wpc="http://schemas.microsoft.com/office/word/2010/wordprocessingCanvas" xmlns:cx="http://schemas.microsoft.com/office/drawing/2014/chartex" xmlns:cx1="http://schemas.microsoft.com/office/drawing/2015/9/8/chartex" xmlns:mc="http://schemas.openxmlformats.org/markup-compatibility/2006" xmlns:o="urn:schemas-microsoft-com:office:office" xmlns:r="http://schemas.openxmlformats.org/officeDocument/2006/relationships" xmlns:m="http://schemas.openxmlformats.org/officeDocument/2006/math" xmlns:v="urn:schemas-microsoft-com:vml" xmlns:wp14="http://schemas.microsoft.com/office/word/2010/wordprocessingDrawing" xmlns:wp="http://schemas.openxmlformats.org/drawingml/2006/wordprocessingDrawing" xmlns:w10="urn:schemas-microsoft-com:office:word" xmlns:w="http://schemas.openxmlformats.org/wordprocessingml/2006/main" xmlns:w14="http://schemas.microsoft.com/office/word/2010/wordml" xmlns:w15="http://schemas.microsoft.com/office/word/2012/wordml" xmlns:w16se="http://schemas.microsoft.com/office/word/2015/wordml/symex" xmlns:wpg="http://schemas.microsoft.com/office/word/2010/wordprocessingGroup" xmlns:wpi="http://schemas.microsoft.com/office/word/2010/wordprocessingInk" xmlns:wne="http://schemas.microsoft.com/office/word/2006/wordml" xmlns:wps="http://schemas.microsoft.com/office/word/2010/wordprocessingShape" mc:Ignorable="w14 w15 w16se wp14">
+  <w:footnote w:type="separator" w:id="-1">
+    <w:p>
+      <w:pPr>
+        <w:spacing w:after="0" w:line="240" w:lineRule="auto"/>
+      </w:pPr>
+      <w:r>
+        <w:separator/>
+      </w:r>
+    </w:p>
+  </w:footnote>
+  <w:footnote w:type="continuationSeparator" w:id="0">
+    <w:p>
+      <w:pPr>
+        <w:spacing w:after="0" w:line="240" w:lineRule="auto"/>
+      </w:pPr>
+      <w:r>
+        <w:continuationSeparator/>
+      </w:r>
+    </w:p>
+  </w:footnote>
+</w:footnotes>
+</file>
+
+<file path=word/header1.xml><?xml version="1.0" encoding="utf-8"?>
+<w:hdr xmlns:wpc="http://schemas.microsoft.com/office/word/2010/wordprocessingCanvas" xmlns:cx="http://schemas.microsoft.com/office/drawing/2014/chartex" xmlns:cx1="http://schemas.microsoft.com/office/drawing/2015/9/8/chartex" xmlns:mc="http://schemas.openxmlformats.org/markup-compatibility/2006" xmlns:o="urn:schemas-microsoft-com:office:office" xmlns:r="http://schemas.openxmlformats.org/officeDocument/2006/relationships" xmlns:m="http://schemas.openxmlformats.org/officeDocument/2006/math" xmlns:v="urn:schemas-microsoft-com:vml" xmlns:wp14="http://schemas.microsoft.com/office/word/2010/wordprocessingDrawing" xmlns:wp="http://schemas.openxmlformats.org/drawingml/2006/wordprocessingDrawing" xmlns:w10="urn:schemas-microsoft-com:office:word" xmlns:w="http://schemas.openxmlformats.org/wordprocessingml/2006/main" xmlns:w14="http://schemas.microsoft.com/office/word/2010/wordml" xmlns:w15="http://schemas.microsoft.com/office/word/2012/wordml" xmlns:w16se="http://schemas.microsoft.com/office/word/2015/wordml/symex" xmlns:wpg="http://schemas.microsoft.com/office/word/2010/wordprocessingGroup" xmlns:wpi="http://schemas.microsoft.com/office/word/2010/wordprocessingInk" xmlns:wne="http://schemas.microsoft.com/office/word/2006/wordml" xmlns:wps="http://schemas.microsoft.com/office/word/2010/wordprocessingShape" mc:Ignorable="w14 w15 w16se wp14">
+  <w:p>
+    <w:pPr>
+      <w:pStyle w:val="En-tte"/>
+    </w:pPr>
+  </w:p>
+</w:hdr>
+</file>
+
+<file path=word/header2.xml><?xml version="1.0" encoding="utf-8"?>
+<w:hdr xmlns:wpc="http://schemas.microsoft.com/office/word/2010/wordprocessingCanvas" xmlns:cx="http://schemas.microsoft.com/office/drawing/2014/chartex" xmlns:cx1="http://schemas.microsoft.com/office/drawing/2015/9/8/chartex" xmlns:mc="http://schemas.openxmlformats.org/markup-compatibility/2006" xmlns:o="urn:schemas-microsoft-com:office:office" xmlns:r="http://schemas.openxmlformats.org/officeDocument/2006/relationships" xmlns:m="http://schemas.openxmlformats.org/officeDocument/2006/math" xmlns:v="urn:schemas-microsoft-com:vml" xmlns:wp14="http://schemas.microsoft.com/office/word/2010/wordprocessingDrawing" xmlns:wp="http://schemas.openxmlformats.org/drawingml/2006/wordprocessingDrawing" xmlns:w10="urn:schemas-microsoft-com:office:word" xmlns:w="http://schemas.openxmlformats.org/wordprocessingml/2006/main" xmlns:w14="http://schemas.microsoft.com/office/word/2010/wordml" xmlns:w15="http://schemas.microsoft.com/office/word/2012/wordml" xmlns:w16se="http://schemas.microsoft.com/office/word/2015/wordml/symex" xmlns:wpg="http://schemas.microsoft.com/office/word/2010/wordprocessingGroup" xmlns:wpi="http://schemas.microsoft.com/office/word/2010/wordprocessingInk" xmlns:wne="http://schemas.microsoft.com/office/word/2006/wordml" xmlns:wps="http://schemas.microsoft.com/office/word/2010/wordprocessingShape" mc:Ignorable="w14 w15 w16se wp14">
+  <w:p>
+    <w:pPr>
+      <w:pStyle w:val="En-tte"/>
+    </w:pPr>
+    <w:bookmarkStart w:id="0" w:name="_GoBack"/>
+    <w:bookmarkEnd w:id="0"/>
+  </w:p>
+</w:hdr>
+</file>
+
+<file path=word/header3.xml><?xml version="1.0" encoding="utf-8"?>
+<w:hdr xmlns:wpc="http://schemas.microsoft.com/office/word/2010/wordprocessingCanvas" xmlns:cx="http://schemas.microsoft.com/office/drawing/2014/chartex" xmlns:cx1="http://schemas.microsoft.com/office/drawing/2015/9/8/chartex" xmlns:mc="http://schemas.openxmlformats.org/markup-compatibility/2006" xmlns:o="urn:schemas-microsoft-com:office:office" xmlns:r="http://schemas.openxmlformats.org/officeDocument/2006/relationships" xmlns:m="http://schemas.openxmlformats.org/officeDocument/2006/math" xmlns:v="urn:schemas-microsoft-com:vml" xmlns:wp14="http://schemas.microsoft.com/office/word/2010/wordprocessingDrawing" xmlns:wp="http://schemas.openxmlformats.org/drawingml/2006/wordprocessingDrawing" xmlns:w10="urn:schemas-microsoft-com:office:word" xmlns:w="http://schemas.openxmlformats.org/wordprocessingml/2006/main" xmlns:w14="http://schemas.microsoft.com/office/word/2010/wordml" xmlns:w15="http://schemas.microsoft.com/office/word/2012/wordml" xmlns:w16se="http://schemas.microsoft.com/office/word/2015/wordml/symex" xmlns:wpg="http://schemas.microsoft.com/office/word/2010/wordprocessingGroup" xmlns:wpi="http://schemas.microsoft.com/office/word/2010/wordprocessingInk" xmlns:wne="http://schemas.microsoft.com/office/word/2006/wordml" xmlns:wps="http://schemas.microsoft.com/office/word/2010/wordprocessingShape" mc:Ignorable="w14 w15 w16se wp14">
+  <w:p>
+    <w:pPr>
+      <w:pStyle w:val="En-tte"/>
+    </w:pPr>
+  </w:p>
+</w:hdr>
 </file>
 
 <file path=word/styles.xml><?xml version="1.0" encoding="utf-8"?>
@@ -1581,6 +2310,50 @@
       </w:tcPr>
     </w:tblStylePr>
   </w:style>
+  <w:style w:type="paragraph" w:styleId="En-tte">
+    <w:name w:val="header"/>
+    <w:basedOn w:val="Normal"/>
+    <w:link w:val="En-tteCar"/>
+    <w:uiPriority w:val="99"/>
+    <w:unhideWhenUsed/>
+    <w:rsid w:val="008F241F"/>
+    <w:pPr>
+      <w:tabs>
+        <w:tab w:val="center" w:pos="4536"/>
+        <w:tab w:val="right" w:pos="9072"/>
+      </w:tabs>
+      <w:spacing w:after="0" w:line="240" w:lineRule="auto"/>
+    </w:pPr>
+  </w:style>
+  <w:style w:type="character" w:customStyle="1" w:styleId="En-tteCar">
+    <w:name w:val="En-tête Car"/>
+    <w:basedOn w:val="Policepardfaut"/>
+    <w:link w:val="En-tte"/>
+    <w:uiPriority w:val="99"/>
+    <w:rsid w:val="008F241F"/>
+  </w:style>
+  <w:style w:type="paragraph" w:styleId="Pieddepage">
+    <w:name w:val="footer"/>
+    <w:basedOn w:val="Normal"/>
+    <w:link w:val="PieddepageCar"/>
+    <w:uiPriority w:val="99"/>
+    <w:unhideWhenUsed/>
+    <w:rsid w:val="008F241F"/>
+    <w:pPr>
+      <w:tabs>
+        <w:tab w:val="center" w:pos="4536"/>
+        <w:tab w:val="right" w:pos="9072"/>
+      </w:tabs>
+      <w:spacing w:after="0" w:line="240" w:lineRule="auto"/>
+    </w:pPr>
+  </w:style>
+  <w:style w:type="character" w:customStyle="1" w:styleId="PieddepageCar">
+    <w:name w:val="Pied de page Car"/>
+    <w:basedOn w:val="Policepardfaut"/>
+    <w:link w:val="Pieddepage"/>
+    <w:uiPriority w:val="99"/>
+    <w:rsid w:val="008F241F"/>
+  </w:style>
 </w:styles>
 </file>
 

</xml_diff>

<commit_message>
Ajout des nouveaux uses cases
</commit_message>
<xml_diff>
--- a/Documentation/UseCaseScenarios.docx
+++ b/Documentation/UseCaseScenarios.docx
@@ -441,7 +441,16 @@
           </w:tcPr>
           <w:p>
             <w:r>
-              <w:t>Il clique sur la catégorie qu’il souhaite à gauche de la page (homme, femme, accessoires, …)</w:t>
+              <w:t>Il clique sur la catégorie qu’il souhaite à gauche de la page (</w:t>
+            </w:r>
+            <w:r>
+              <w:t>habits</w:t>
+            </w:r>
+            <w:r>
+              <w:t>,</w:t>
+            </w:r>
+            <w:r>
+              <w:t xml:space="preserve"> chaussures, sacs)</w:t>
             </w:r>
           </w:p>
         </w:tc>
@@ -454,7 +463,10 @@
               <w:cnfStyle w:val="000000100000" w:firstRow="0" w:lastRow="0" w:firstColumn="0" w:lastColumn="0" w:oddVBand="0" w:evenVBand="0" w:oddHBand="1" w:evenHBand="0" w:firstRowFirstColumn="0" w:firstRowLastColumn="0" w:lastRowFirstColumn="0" w:lastRowLastColumn="0"/>
             </w:pPr>
             <w:r>
-              <w:t>Les articles s’afficheront en fonction du catégories que l’utilisateur aura choisi</w:t>
+              <w:t xml:space="preserve">Les </w:t>
+            </w:r>
+            <w:r>
+              <w:t>articles se chargeront en fonction de la catégorie que l’utilisateur aura choisi</w:t>
             </w:r>
           </w:p>
         </w:tc>
@@ -1346,12 +1358,18 @@
         <w:pStyle w:val="Titre1"/>
       </w:pPr>
       <w:r>
-        <w:t>L’utilisateur veut payer avec PayPal</w:t>
+        <w:t xml:space="preserve">L’administrateur veut administrer ses stocks </w:t>
+      </w:r>
+      <w:r>
+        <w:tab/>
+      </w:r>
+      <w:r>
+        <w:tab/>
       </w:r>
     </w:p>
     <w:tbl>
       <w:tblPr>
-        <w:tblStyle w:val="TableauGrille4-Accentuation5"/>
+        <w:tblStyle w:val="TableauGrille4-Accentuation1"/>
         <w:tblW w:w="0" w:type="auto"/>
         <w:tblLook w:val="04A0" w:firstRow="1" w:lastRow="0" w:firstColumn="1" w:lastColumn="0" w:noHBand="0" w:noVBand="1"/>
       </w:tblPr>
@@ -1399,7 +1417,13 @@
           </w:tcPr>
           <w:p>
             <w:r>
-              <w:t>L’utilisateur arrive sur la page d’accueil</w:t>
+              <w:t>L’</w:t>
+            </w:r>
+            <w:r>
+              <w:t>administrateur</w:t>
+            </w:r>
+            <w:r>
+              <w:t xml:space="preserve"> arrive sur la page d’accueil</w:t>
             </w:r>
           </w:p>
         </w:tc>
@@ -1425,7 +1449,7 @@
           </w:tcPr>
           <w:p>
             <w:r>
-              <w:t xml:space="preserve">Il clique sur articles dans le menu </w:t>
+              <w:t>Il se connecte avec son compte admin</w:t>
             </w:r>
           </w:p>
         </w:tc>
@@ -1438,7 +1462,7 @@
               <w:cnfStyle w:val="000000000000" w:firstRow="0" w:lastRow="0" w:firstColumn="0" w:lastColumn="0" w:oddVBand="0" w:evenVBand="0" w:oddHBand="0" w:evenHBand="0" w:firstRowFirstColumn="0" w:firstRowLastColumn="0" w:lastRowFirstColumn="0" w:lastRowLastColumn="0"/>
             </w:pPr>
             <w:r>
-              <w:t xml:space="preserve">La page article charge et s’affiche </w:t>
+              <w:t xml:space="preserve">La nouvelle page s’affiche </w:t>
             </w:r>
           </w:p>
         </w:tc>
@@ -1454,7 +1478,7 @@
           </w:tcPr>
           <w:p>
             <w:r>
-              <w:t>Il clique sur le bouton pour se connecter</w:t>
+              <w:t xml:space="preserve">Il clique sur administration dans le menu </w:t>
             </w:r>
           </w:p>
         </w:tc>
@@ -1467,20 +1491,20 @@
               <w:cnfStyle w:val="000000100000" w:firstRow="0" w:lastRow="0" w:firstColumn="0" w:lastColumn="0" w:oddVBand="0" w:evenVBand="0" w:oddHBand="1" w:evenHBand="0" w:firstRowFirstColumn="0" w:firstRowLastColumn="0" w:lastRowFirstColumn="0" w:lastRowLastColumn="0"/>
             </w:pPr>
             <w:r>
-              <w:t xml:space="preserve">Le formulaire de connexion s’affiche </w:t>
-            </w:r>
-          </w:p>
-        </w:tc>
-      </w:tr>
-      <w:tr>
-        <w:tc>
-          <w:tcPr>
-            <w:cnfStyle w:val="001000000000" w:firstRow="0" w:lastRow="0" w:firstColumn="1" w:lastColumn="0" w:oddVBand="0" w:evenVBand="0" w:oddHBand="0" w:evenHBand="0" w:firstRowFirstColumn="0" w:firstRowLastColumn="0" w:lastRowFirstColumn="0" w:lastRowLastColumn="0"/>
-            <w:tcW w:w="4531" w:type="dxa"/>
-          </w:tcPr>
-          <w:p>
-            <w:r>
-              <w:t>Il entre ses informations de connexion</w:t>
+              <w:t xml:space="preserve">La page s’affiche </w:t>
+            </w:r>
+          </w:p>
+        </w:tc>
+      </w:tr>
+      <w:tr>
+        <w:tc>
+          <w:tcPr>
+            <w:cnfStyle w:val="001000000000" w:firstRow="0" w:lastRow="0" w:firstColumn="1" w:lastColumn="0" w:oddVBand="0" w:evenVBand="0" w:oddHBand="0" w:evenHBand="0" w:firstRowFirstColumn="0" w:firstRowLastColumn="0" w:lastRowFirstColumn="0" w:lastRowLastColumn="0"/>
+            <w:tcW w:w="4531" w:type="dxa"/>
+          </w:tcPr>
+          <w:p>
+            <w:r>
+              <w:t>Il gère les articles en les ajoutant, supprimant et modifiant</w:t>
             </w:r>
           </w:p>
         </w:tc>
@@ -1493,68 +1517,167 @@
               <w:cnfStyle w:val="000000000000" w:firstRow="0" w:lastRow="0" w:firstColumn="0" w:lastColumn="0" w:oddVBand="0" w:evenVBand="0" w:oddHBand="0" w:evenHBand="0" w:firstRowFirstColumn="0" w:firstRowLastColumn="0" w:lastRowFirstColumn="0" w:lastRowLastColumn="0"/>
             </w:pPr>
             <w:r>
-              <w:t>Il s’authentifie sur le site</w:t>
-            </w:r>
-          </w:p>
-        </w:tc>
-      </w:tr>
-      <w:tr>
-        <w:trPr>
-          <w:cnfStyle w:val="000000100000" w:firstRow="0" w:lastRow="0" w:firstColumn="0" w:lastColumn="0" w:oddVBand="0" w:evenVBand="0" w:oddHBand="1" w:evenHBand="0" w:firstRowFirstColumn="0" w:firstRowLastColumn="0" w:lastRowFirstColumn="0" w:lastRowLastColumn="0"/>
-        </w:trPr>
-        <w:tc>
-          <w:tcPr>
-            <w:cnfStyle w:val="001000000000" w:firstRow="0" w:lastRow="0" w:firstColumn="1" w:lastColumn="0" w:oddVBand="0" w:evenVBand="0" w:oddHBand="0" w:evenHBand="0" w:firstRowFirstColumn="0" w:firstRowLastColumn="0" w:lastRowFirstColumn="0" w:lastRowLastColumn="0"/>
-            <w:tcW w:w="4531" w:type="dxa"/>
-          </w:tcPr>
-          <w:p>
-            <w:r>
-              <w:t>Il clique sur le panier</w:t>
-            </w:r>
-          </w:p>
-        </w:tc>
-        <w:tc>
-          <w:tcPr>
-            <w:tcW w:w="4531" w:type="dxa"/>
-          </w:tcPr>
-          <w:p>
-            <w:pPr>
-              <w:cnfStyle w:val="000000100000" w:firstRow="0" w:lastRow="0" w:firstColumn="0" w:lastColumn="0" w:oddVBand="0" w:evenVBand="0" w:oddHBand="1" w:evenHBand="0" w:firstRowFirstColumn="0" w:firstRowLastColumn="0" w:lastRowFirstColumn="0" w:lastRowLastColumn="0"/>
-            </w:pPr>
-            <w:r>
-              <w:t xml:space="preserve">Le panier s’affiche </w:t>
-            </w:r>
-          </w:p>
-        </w:tc>
-      </w:tr>
-      <w:tr>
-        <w:tc>
-          <w:tcPr>
-            <w:cnfStyle w:val="001000000000" w:firstRow="0" w:lastRow="0" w:firstColumn="1" w:lastColumn="0" w:oddVBand="0" w:evenVBand="0" w:oddHBand="0" w:evenHBand="0" w:firstRowFirstColumn="0" w:firstRowLastColumn="0" w:lastRowFirstColumn="0" w:lastRowLastColumn="0"/>
-            <w:tcW w:w="4531" w:type="dxa"/>
-          </w:tcPr>
-          <w:p>
-            <w:r>
-              <w:t>Il clique sur le bouton « procéder au paiement »</w:t>
-            </w:r>
-          </w:p>
-        </w:tc>
-        <w:tc>
-          <w:tcPr>
-            <w:tcW w:w="4531" w:type="dxa"/>
-          </w:tcPr>
-          <w:p>
-            <w:pPr>
-              <w:cnfStyle w:val="000000000000" w:firstRow="0" w:lastRow="0" w:firstColumn="0" w:lastColumn="0" w:oddVBand="0" w:evenVBand="0" w:oddHBand="0" w:evenHBand="0" w:firstRowFirstColumn="0" w:firstRowLastColumn="0" w:lastRowFirstColumn="0" w:lastRowLastColumn="0"/>
-            </w:pPr>
-            <w:r>
-              <w:t>Une nouvelle page s’affiche, il s’agit la page de PayPal</w:t>
+              <w:t>Toutes les modifications qui seront faites, elles seront enregistrées dans la base de données</w:t>
             </w:r>
           </w:p>
         </w:tc>
       </w:tr>
     </w:tbl>
     <w:p/>
+    <w:p/>
+    <w:p>
+      <w:pPr>
+        <w:pStyle w:val="Titre1"/>
+      </w:pPr>
+      <w:r>
+        <w:lastRenderedPageBreak/>
+        <w:t xml:space="preserve">L’administrateur </w:t>
+      </w:r>
+      <w:r>
+        <w:t>gère ses stocks avec son téléphone</w:t>
+      </w:r>
+      <w:r>
+        <w:tab/>
+      </w:r>
+      <w:r>
+        <w:t xml:space="preserve"> </w:t>
+      </w:r>
+      <w:r>
+        <w:tab/>
+      </w:r>
+      <w:r>
+        <w:tab/>
+      </w:r>
+    </w:p>
+    <w:tbl>
+      <w:tblPr>
+        <w:tblStyle w:val="TableauGrille4-Accentuation1"/>
+        <w:tblW w:w="0" w:type="auto"/>
+        <w:tblLook w:val="04A0" w:firstRow="1" w:lastRow="0" w:firstColumn="1" w:lastColumn="0" w:noHBand="0" w:noVBand="1"/>
+      </w:tblPr>
+      <w:tblGrid>
+        <w:gridCol w:w="4531"/>
+        <w:gridCol w:w="4531"/>
+      </w:tblGrid>
+      <w:tr>
+        <w:trPr>
+          <w:cnfStyle w:val="100000000000" w:firstRow="1" w:lastRow="0" w:firstColumn="0" w:lastColumn="0" w:oddVBand="0" w:evenVBand="0" w:oddHBand="0" w:evenHBand="0" w:firstRowFirstColumn="0" w:firstRowLastColumn="0" w:lastRowFirstColumn="0" w:lastRowLastColumn="0"/>
+        </w:trPr>
+        <w:tc>
+          <w:tcPr>
+            <w:cnfStyle w:val="001000000000" w:firstRow="0" w:lastRow="0" w:firstColumn="1" w:lastColumn="0" w:oddVBand="0" w:evenVBand="0" w:oddHBand="0" w:evenHBand="0" w:firstRowFirstColumn="0" w:firstRowLastColumn="0" w:lastRowFirstColumn="0" w:lastRowLastColumn="0"/>
+            <w:tcW w:w="4531" w:type="dxa"/>
+          </w:tcPr>
+          <w:p>
+            <w:r>
+              <w:t>Action</w:t>
+            </w:r>
+          </w:p>
+        </w:tc>
+        <w:tc>
+          <w:tcPr>
+            <w:tcW w:w="4531" w:type="dxa"/>
+          </w:tcPr>
+          <w:p>
+            <w:pPr>
+              <w:cnfStyle w:val="100000000000" w:firstRow="1" w:lastRow="0" w:firstColumn="0" w:lastColumn="0" w:oddVBand="0" w:evenVBand="0" w:oddHBand="0" w:evenHBand="0" w:firstRowFirstColumn="0" w:firstRowLastColumn="0" w:lastRowFirstColumn="0" w:lastRowLastColumn="0"/>
+            </w:pPr>
+            <w:r>
+              <w:t>Réaction</w:t>
+            </w:r>
+          </w:p>
+        </w:tc>
+      </w:tr>
+      <w:tr>
+        <w:trPr>
+          <w:cnfStyle w:val="000000100000" w:firstRow="0" w:lastRow="0" w:firstColumn="0" w:lastColumn="0" w:oddVBand="0" w:evenVBand="0" w:oddHBand="1" w:evenHBand="0" w:firstRowFirstColumn="0" w:firstRowLastColumn="0" w:lastRowFirstColumn="0" w:lastRowLastColumn="0"/>
+        </w:trPr>
+        <w:tc>
+          <w:tcPr>
+            <w:cnfStyle w:val="001000000000" w:firstRow="0" w:lastRow="0" w:firstColumn="1" w:lastColumn="0" w:oddVBand="0" w:evenVBand="0" w:oddHBand="0" w:evenHBand="0" w:firstRowFirstColumn="0" w:firstRowLastColumn="0" w:lastRowFirstColumn="0" w:lastRowLastColumn="0"/>
+            <w:tcW w:w="4531" w:type="dxa"/>
+          </w:tcPr>
+          <w:p>
+            <w:r>
+              <w:t xml:space="preserve">L’administrateur prend son téléphone </w:t>
+            </w:r>
+          </w:p>
+        </w:tc>
+        <w:tc>
+          <w:tcPr>
+            <w:tcW w:w="4531" w:type="dxa"/>
+          </w:tcPr>
+          <w:p>
+            <w:pPr>
+              <w:cnfStyle w:val="000000100000" w:firstRow="0" w:lastRow="0" w:firstColumn="0" w:lastColumn="0" w:oddVBand="0" w:evenVBand="0" w:oddHBand="1" w:evenHBand="0" w:firstRowFirstColumn="0" w:firstRowLastColumn="0" w:lastRowFirstColumn="0" w:lastRowLastColumn="0"/>
+            </w:pPr>
+            <w:r>
+              <w:t>Il s’allume</w:t>
+            </w:r>
+          </w:p>
+        </w:tc>
+      </w:tr>
+      <w:tr>
+        <w:tc>
+          <w:tcPr>
+            <w:cnfStyle w:val="001000000000" w:firstRow="0" w:lastRow="0" w:firstColumn="1" w:lastColumn="0" w:oddVBand="0" w:evenVBand="0" w:oddHBand="0" w:evenHBand="0" w:firstRowFirstColumn="0" w:firstRowLastColumn="0" w:lastRowFirstColumn="0" w:lastRowLastColumn="0"/>
+            <w:tcW w:w="4531" w:type="dxa"/>
+          </w:tcPr>
+          <w:p>
+            <w:r>
+              <w:t xml:space="preserve">Il lance l’application pour gérer les stocks depuis son téléphone </w:t>
+            </w:r>
+          </w:p>
+        </w:tc>
+        <w:tc>
+          <w:tcPr>
+            <w:tcW w:w="4531" w:type="dxa"/>
+          </w:tcPr>
+          <w:p>
+            <w:pPr>
+              <w:cnfStyle w:val="000000000000" w:firstRow="0" w:lastRow="0" w:firstColumn="0" w:lastColumn="0" w:oddVBand="0" w:evenVBand="0" w:oddHBand="0" w:evenHBand="0" w:firstRowFirstColumn="0" w:firstRowLastColumn="0" w:lastRowFirstColumn="0" w:lastRowLastColumn="0"/>
+            </w:pPr>
+            <w:r>
+              <w:t>L’application se lance</w:t>
+            </w:r>
+          </w:p>
+        </w:tc>
+      </w:tr>
+      <w:tr>
+        <w:trPr>
+          <w:cnfStyle w:val="000000100000" w:firstRow="0" w:lastRow="0" w:firstColumn="0" w:lastColumn="0" w:oddVBand="0" w:evenVBand="0" w:oddHBand="1" w:evenHBand="0" w:firstRowFirstColumn="0" w:firstRowLastColumn="0" w:lastRowFirstColumn="0" w:lastRowLastColumn="0"/>
+        </w:trPr>
+        <w:tc>
+          <w:tcPr>
+            <w:cnfStyle w:val="001000000000" w:firstRow="0" w:lastRow="0" w:firstColumn="1" w:lastColumn="0" w:oddVBand="0" w:evenVBand="0" w:oddHBand="0" w:evenHBand="0" w:firstRowFirstColumn="0" w:firstRowLastColumn="0" w:lastRowFirstColumn="0" w:lastRowLastColumn="0"/>
+            <w:tcW w:w="4531" w:type="dxa"/>
+          </w:tcPr>
+          <w:p>
+            <w:r>
+              <w:t xml:space="preserve">Il entre un numéro d’article </w:t>
+            </w:r>
+          </w:p>
+        </w:tc>
+        <w:tc>
+          <w:tcPr>
+            <w:tcW w:w="4531" w:type="dxa"/>
+          </w:tcPr>
+          <w:p>
+            <w:pPr>
+              <w:cnfStyle w:val="000000100000" w:firstRow="0" w:lastRow="0" w:firstColumn="0" w:lastColumn="0" w:oddVBand="0" w:evenVBand="0" w:oddHBand="1" w:evenHBand="0" w:firstRowFirstColumn="0" w:firstRowLastColumn="0" w:lastRowFirstColumn="0" w:lastRowLastColumn="0"/>
+            </w:pPr>
+            <w:r>
+              <w:t>L’article s’affiche et montre le nom et le nombre d’article restant dans la base de données, il y aura aussi une petite illustration</w:t>
+            </w:r>
+            <w:bookmarkStart w:id="0" w:name="_GoBack"/>
+            <w:bookmarkEnd w:id="0"/>
+            <w:r>
+              <w:t xml:space="preserve"> </w:t>
+            </w:r>
+          </w:p>
+        </w:tc>
+      </w:tr>
+    </w:tbl>
     <w:p/>
     <w:sectPr>
       <w:headerReference w:type="even" r:id="rId6"/>
@@ -1668,8 +1791,6 @@
     <w:pPr>
       <w:pStyle w:val="En-tte"/>
     </w:pPr>
-    <w:bookmarkStart w:id="0" w:name="_GoBack"/>
-    <w:bookmarkEnd w:id="0"/>
   </w:p>
 </w:hdr>
 </file>

</xml_diff>